<commit_message>
Assignment 5 complete with report on timings
</commit_message>
<xml_diff>
--- a/SSE_Gauss/SSE_Report.docx
+++ b/SSE_Gauss/SSE_Report.docx
@@ -58,22 +58,7 @@
       </w:pPr>
       <w:r>
         <w:tab/>
-        <w:t>This assignment was parallelizing</w:t>
-      </w:r>
-      <w:r>
-        <w:t xml:space="preserve"> Gaussian Elimination using SSE</w:t>
-      </w:r>
-      <w:r>
-        <w:t xml:space="preserve">. </w:t>
-      </w:r>
-      <w:r>
-        <w:t xml:space="preserve">SSE is part of the x86 instruction set that allows parallelization of multiple data points through a single instruction. Each SSE register can hold up to 16 bytes of data, or four 4-byte floating point numbers. This could in theory speed the process up by 4x. In out implementation of the code we are iterating through all of the rows of the matrix in one big for loop. We check to see if the element we are working on is 16-byte aligned so that we can perform our SSE </w:t>
-      </w:r>
-      <w:r>
-        <w:t>parallelization</w:t>
-      </w:r>
-      <w:r>
-        <w:t xml:space="preserve">, this happens in both the division and elimination step. An example of how we are doing this for the division step can be seen in figure 1. The data can then be loaded into the SSE registers in order to perform the division step. If the number of columns is not divisible by 4 we have to move back and go through the elements one at a time. This can be seen in figure 2. The same checking as figure 1 is done in the elimination step. The data is then put into the SSE registers to be multiplied and subtracted in order to perform the step. This can be seen in figure 3. </w:t>
+        <w:t xml:space="preserve">This assignment was parallelizing Gaussian Elimination using SSE. SSE is part of the x86 instruction set that allows parallelization of multiple data points through a single instruction. Each SSE register can hold up to 16 bytes of data, or four 4-byte floating point numbers. This could in theory speed the process up by 4x. In out implementation of the code we are iterating through all of the rows of the matrix in one big for loop. We check to see if the element we are working on is 16-byte aligned so that we can perform our SSE parallelization, this happens in both the division and elimination step. An example of how we are doing this for the division step can be seen in figure 1. The data can then be loaded into the SSE registers in order to perform the division step. If the number of columns is not divisible by 4 we have to move back and go through the elements one at a time. This can be seen in figure 2. The same checking as figure 1 is done in the elimination step. The data is then put into the SSE registers to be multiplied and subtracted in order to perform the step. This can be seen in figure 3. </w:t>
       </w:r>
     </w:p>
     <w:p>
@@ -129,14 +114,27 @@
       <w:r>
         <w:t xml:space="preserve">Figure </w:t>
       </w:r>
-      <w:fldSimple w:instr=" SEQ Figure \* ARABIC ">
-        <w:r>
-          <w:rPr>
-            <w:noProof/>
-          </w:rPr>
-          <w:t>1</w:t>
-        </w:r>
-      </w:fldSimple>
+      <w:r>
+        <w:fldChar w:fldCharType="begin"/>
+      </w:r>
+      <w:r>
+        <w:instrText xml:space="preserve"> SEQ Figure \* ARABIC </w:instrText>
+      </w:r>
+      <w:r>
+        <w:fldChar w:fldCharType="separate"/>
+      </w:r>
+      <w:r>
+        <w:rPr>
+          <w:noProof/>
+        </w:rPr>
+        <w:t>1</w:t>
+      </w:r>
+      <w:r>
+        <w:rPr>
+          <w:noProof/>
+        </w:rPr>
+        <w:fldChar w:fldCharType="end"/>
+      </w:r>
       <w:r>
         <w:t>: Checking to see if the element is 16-byte aligned</w:t>
       </w:r>
@@ -190,16 +188,7 @@
         <w:t xml:space="preserve"> </w:t>
       </w:r>
       <w:r>
-        <w:t xml:space="preserve">Figure </w:t>
-      </w:r>
-      <w:r>
-        <w:t>2</w:t>
-      </w:r>
-      <w:r>
-        <w:t xml:space="preserve">: </w:t>
-      </w:r>
-      <w:r>
-        <w:t>Loading to the SSE registers, also checking to see if there are more columns than are divisible by 4</w:t>
+        <w:t>Figure 2: Loading to the SSE registers, also checking to see if there are more columns than are divisible by 4</w:t>
       </w:r>
     </w:p>
     <w:p>
@@ -255,21 +244,1678 @@
         <w:jc w:val="center"/>
       </w:pPr>
       <w:r>
-        <w:t xml:space="preserve">Figure </w:t>
+        <w:t>Figure 3: Loading to the SSE registers, also checking to see if there are more columns than are divisible by 4</w:t>
       </w:r>
+    </w:p>
+    <w:p/>
+    <w:p>
       <w:r>
-        <w:t>3</w:t>
+        <w:t>As far as the performance gained from the SSE implementation we saw an improvement of about 3.07x on average as compared with the serial implementation. The biggest speedup we achieved was 3.13 times and the slowest 3.03x. The timing results for each of the ten trials can be found in figure 4 and figure 5.</w:t>
       </w:r>
-      <w:r>
-        <w:t>: Loading to the SSE registers, also checking to see if there are more columns than are divisible by 4</w:t>
-      </w:r>
-      <w:bookmarkStart w:id="0" w:name="_GoBack"/>
-      <w:bookmarkEnd w:id="0"/>
     </w:p>
     <w:p>
       <w:pPr>
         <w:jc w:val="center"/>
       </w:pPr>
+      <w:r>
+        <w:rPr>
+          <w:noProof/>
+        </w:rPr>
+        <w:lastRenderedPageBreak/>
+        <w:drawing>
+          <wp:inline distT="0" distB="0" distL="0" distR="0" wp14:anchorId="74217270" wp14:editId="4F2E3A5D">
+            <wp:extent cx="4572000" cy="2743200"/>
+            <wp:effectExtent l="0" t="0" r="0" b="0"/>
+            <wp:docPr id="4" name="Chart 4">
+              <a:extLst xmlns:a="http://schemas.openxmlformats.org/drawingml/2006/main">
+                <a:ext uri="{FF2B5EF4-FFF2-40B4-BE49-F238E27FC236}">
+                  <a16:creationId xmlns:a16="http://schemas.microsoft.com/office/drawing/2014/main" id="{5D1BF1FC-BD30-4758-A88D-4D3212E05B59}"/>
+                </a:ext>
+              </a:extLst>
+            </wp:docPr>
+            <wp:cNvGraphicFramePr/>
+            <a:graphic xmlns:a="http://schemas.openxmlformats.org/drawingml/2006/main">
+              <a:graphicData uri="http://schemas.openxmlformats.org/drawingml/2006/chart">
+                <c:chart xmlns:c="http://schemas.openxmlformats.org/drawingml/2006/chart" xmlns:r="http://schemas.openxmlformats.org/officeDocument/2006/relationships" r:id="rId7"/>
+              </a:graphicData>
+            </a:graphic>
+          </wp:inline>
+        </w:drawing>
+      </w:r>
+    </w:p>
+    <w:p>
+      <w:pPr>
+        <w:jc w:val="center"/>
+      </w:pPr>
+      <w:r>
+        <w:t>Figure 4: Timing results graph</w:t>
+      </w:r>
+      <w:bookmarkStart w:id="0" w:name="_GoBack"/>
+      <w:bookmarkEnd w:id="0"/>
+    </w:p>
+    <w:tbl>
+      <w:tblPr>
+        <w:tblW w:w="3840" w:type="dxa"/>
+        <w:jc w:val="center"/>
+        <w:tblLook w:val="04A0" w:firstRow="1" w:lastRow="0" w:firstColumn="1" w:lastColumn="0" w:noHBand="0" w:noVBand="1"/>
+      </w:tblPr>
+      <w:tblGrid>
+        <w:gridCol w:w="960"/>
+        <w:gridCol w:w="960"/>
+        <w:gridCol w:w="960"/>
+        <w:gridCol w:w="1053"/>
+      </w:tblGrid>
+      <w:tr>
+        <w:trPr>
+          <w:trHeight w:val="288"/>
+          <w:jc w:val="center"/>
+        </w:trPr>
+        <w:tc>
+          <w:tcPr>
+            <w:tcW w:w="960" w:type="dxa"/>
+            <w:tcBorders>
+              <w:top w:val="single" w:sz="4" w:space="0" w:color="auto"/>
+              <w:left w:val="single" w:sz="4" w:space="0" w:color="auto"/>
+              <w:bottom w:val="single" w:sz="4" w:space="0" w:color="auto"/>
+              <w:right w:val="single" w:sz="4" w:space="0" w:color="auto"/>
+            </w:tcBorders>
+            <w:shd w:val="clear" w:color="000000" w:fill="A9D08E"/>
+            <w:noWrap/>
+            <w:vAlign w:val="bottom"/>
+            <w:hideMark/>
+          </w:tcPr>
+          <w:p>
+            <w:pPr>
+              <w:spacing w:after="0" w:line="240" w:lineRule="auto"/>
+              <w:rPr>
+                <w:rFonts w:ascii="Calibri" w:eastAsia="Times New Roman" w:hAnsi="Calibri" w:cs="Calibri"/>
+                <w:color w:val="000000"/>
+              </w:rPr>
+            </w:pPr>
+            <w:r>
+              <w:rPr>
+                <w:rFonts w:ascii="Calibri" w:eastAsia="Times New Roman" w:hAnsi="Calibri" w:cs="Calibri"/>
+                <w:color w:val="000000"/>
+              </w:rPr>
+              <w:t>Trial</w:t>
+            </w:r>
+          </w:p>
+        </w:tc>
+        <w:tc>
+          <w:tcPr>
+            <w:tcW w:w="960" w:type="dxa"/>
+            <w:tcBorders>
+              <w:top w:val="single" w:sz="4" w:space="0" w:color="auto"/>
+              <w:left w:val="nil"/>
+              <w:bottom w:val="single" w:sz="4" w:space="0" w:color="auto"/>
+              <w:right w:val="single" w:sz="4" w:space="0" w:color="auto"/>
+            </w:tcBorders>
+            <w:shd w:val="clear" w:color="000000" w:fill="A9D08E"/>
+            <w:noWrap/>
+            <w:vAlign w:val="bottom"/>
+            <w:hideMark/>
+          </w:tcPr>
+          <w:p>
+            <w:pPr>
+              <w:spacing w:after="0" w:line="240" w:lineRule="auto"/>
+              <w:rPr>
+                <w:rFonts w:ascii="Calibri" w:eastAsia="Times New Roman" w:hAnsi="Calibri" w:cs="Calibri"/>
+                <w:color w:val="000000"/>
+              </w:rPr>
+            </w:pPr>
+            <w:r>
+              <w:rPr>
+                <w:rFonts w:ascii="Calibri" w:eastAsia="Times New Roman" w:hAnsi="Calibri" w:cs="Calibri"/>
+                <w:color w:val="000000"/>
+              </w:rPr>
+              <w:t>Serial</w:t>
+            </w:r>
+          </w:p>
+        </w:tc>
+        <w:tc>
+          <w:tcPr>
+            <w:tcW w:w="960" w:type="dxa"/>
+            <w:tcBorders>
+              <w:top w:val="single" w:sz="4" w:space="0" w:color="auto"/>
+              <w:left w:val="nil"/>
+              <w:bottom w:val="single" w:sz="4" w:space="0" w:color="auto"/>
+              <w:right w:val="single" w:sz="4" w:space="0" w:color="auto"/>
+            </w:tcBorders>
+            <w:shd w:val="clear" w:color="000000" w:fill="A9D08E"/>
+            <w:noWrap/>
+            <w:vAlign w:val="bottom"/>
+            <w:hideMark/>
+          </w:tcPr>
+          <w:p>
+            <w:pPr>
+              <w:spacing w:after="0" w:line="240" w:lineRule="auto"/>
+              <w:rPr>
+                <w:rFonts w:ascii="Calibri" w:eastAsia="Times New Roman" w:hAnsi="Calibri" w:cs="Calibri"/>
+                <w:color w:val="000000"/>
+              </w:rPr>
+            </w:pPr>
+            <w:r>
+              <w:rPr>
+                <w:rFonts w:ascii="Calibri" w:eastAsia="Times New Roman" w:hAnsi="Calibri" w:cs="Calibri"/>
+                <w:color w:val="000000"/>
+              </w:rPr>
+              <w:t>SSE</w:t>
+            </w:r>
+          </w:p>
+        </w:tc>
+        <w:tc>
+          <w:tcPr>
+            <w:tcW w:w="960" w:type="dxa"/>
+            <w:tcBorders>
+              <w:top w:val="single" w:sz="4" w:space="0" w:color="auto"/>
+              <w:left w:val="nil"/>
+              <w:bottom w:val="single" w:sz="4" w:space="0" w:color="auto"/>
+              <w:right w:val="single" w:sz="4" w:space="0" w:color="auto"/>
+            </w:tcBorders>
+            <w:shd w:val="clear" w:color="000000" w:fill="A9D08E"/>
+            <w:noWrap/>
+            <w:vAlign w:val="bottom"/>
+            <w:hideMark/>
+          </w:tcPr>
+          <w:p>
+            <w:pPr>
+              <w:spacing w:after="0" w:line="240" w:lineRule="auto"/>
+              <w:rPr>
+                <w:rFonts w:ascii="Calibri" w:eastAsia="Times New Roman" w:hAnsi="Calibri" w:cs="Calibri"/>
+                <w:color w:val="000000"/>
+              </w:rPr>
+            </w:pPr>
+            <w:r>
+              <w:rPr>
+                <w:rFonts w:ascii="Calibri" w:eastAsia="Times New Roman" w:hAnsi="Calibri" w:cs="Calibri"/>
+                <w:color w:val="000000"/>
+              </w:rPr>
+              <w:t>Speedup</w:t>
+            </w:r>
+          </w:p>
+        </w:tc>
+      </w:tr>
+      <w:tr>
+        <w:trPr>
+          <w:trHeight w:val="288"/>
+          <w:jc w:val="center"/>
+        </w:trPr>
+        <w:tc>
+          <w:tcPr>
+            <w:tcW w:w="960" w:type="dxa"/>
+            <w:tcBorders>
+              <w:top w:val="nil"/>
+              <w:left w:val="single" w:sz="4" w:space="0" w:color="auto"/>
+              <w:bottom w:val="single" w:sz="4" w:space="0" w:color="auto"/>
+              <w:right w:val="single" w:sz="4" w:space="0" w:color="auto"/>
+            </w:tcBorders>
+            <w:shd w:val="clear" w:color="auto" w:fill="auto"/>
+            <w:noWrap/>
+            <w:vAlign w:val="bottom"/>
+            <w:hideMark/>
+          </w:tcPr>
+          <w:p>
+            <w:pPr>
+              <w:spacing w:after="0" w:line="240" w:lineRule="auto"/>
+              <w:jc w:val="right"/>
+              <w:rPr>
+                <w:rFonts w:ascii="Calibri" w:eastAsia="Times New Roman" w:hAnsi="Calibri" w:cs="Calibri"/>
+                <w:color w:val="000000"/>
+              </w:rPr>
+            </w:pPr>
+            <w:r>
+              <w:rPr>
+                <w:rFonts w:ascii="Calibri" w:eastAsia="Times New Roman" w:hAnsi="Calibri" w:cs="Calibri"/>
+                <w:color w:val="000000"/>
+              </w:rPr>
+              <w:t>1</w:t>
+            </w:r>
+          </w:p>
+        </w:tc>
+        <w:tc>
+          <w:tcPr>
+            <w:tcW w:w="960" w:type="dxa"/>
+            <w:tcBorders>
+              <w:top w:val="nil"/>
+              <w:left w:val="nil"/>
+              <w:bottom w:val="single" w:sz="4" w:space="0" w:color="auto"/>
+              <w:right w:val="single" w:sz="4" w:space="0" w:color="auto"/>
+            </w:tcBorders>
+            <w:shd w:val="clear" w:color="auto" w:fill="auto"/>
+            <w:noWrap/>
+            <w:vAlign w:val="bottom"/>
+            <w:hideMark/>
+          </w:tcPr>
+          <w:p>
+            <w:pPr>
+              <w:spacing w:after="0" w:line="240" w:lineRule="auto"/>
+              <w:jc w:val="right"/>
+              <w:rPr>
+                <w:rFonts w:ascii="Calibri" w:eastAsia="Times New Roman" w:hAnsi="Calibri" w:cs="Calibri"/>
+                <w:color w:val="000000"/>
+              </w:rPr>
+            </w:pPr>
+            <w:r>
+              <w:rPr>
+                <w:rFonts w:ascii="Calibri" w:eastAsia="Times New Roman" w:hAnsi="Calibri" w:cs="Calibri"/>
+                <w:color w:val="000000"/>
+              </w:rPr>
+              <w:t>3.83</w:t>
+            </w:r>
+          </w:p>
+        </w:tc>
+        <w:tc>
+          <w:tcPr>
+            <w:tcW w:w="960" w:type="dxa"/>
+            <w:tcBorders>
+              <w:top w:val="nil"/>
+              <w:left w:val="nil"/>
+              <w:bottom w:val="single" w:sz="4" w:space="0" w:color="auto"/>
+              <w:right w:val="single" w:sz="4" w:space="0" w:color="auto"/>
+            </w:tcBorders>
+            <w:shd w:val="clear" w:color="auto" w:fill="auto"/>
+            <w:noWrap/>
+            <w:vAlign w:val="bottom"/>
+            <w:hideMark/>
+          </w:tcPr>
+          <w:p>
+            <w:pPr>
+              <w:spacing w:after="0" w:line="240" w:lineRule="auto"/>
+              <w:jc w:val="right"/>
+              <w:rPr>
+                <w:rFonts w:ascii="Calibri" w:eastAsia="Times New Roman" w:hAnsi="Calibri" w:cs="Calibri"/>
+                <w:color w:val="000000"/>
+              </w:rPr>
+            </w:pPr>
+            <w:r>
+              <w:rPr>
+                <w:rFonts w:ascii="Calibri" w:eastAsia="Times New Roman" w:hAnsi="Calibri" w:cs="Calibri"/>
+                <w:color w:val="000000"/>
+              </w:rPr>
+              <w:t>1.22</w:t>
+            </w:r>
+          </w:p>
+        </w:tc>
+        <w:tc>
+          <w:tcPr>
+            <w:tcW w:w="960" w:type="dxa"/>
+            <w:tcBorders>
+              <w:top w:val="nil"/>
+              <w:left w:val="nil"/>
+              <w:bottom w:val="single" w:sz="4" w:space="0" w:color="auto"/>
+              <w:right w:val="single" w:sz="4" w:space="0" w:color="auto"/>
+            </w:tcBorders>
+            <w:shd w:val="clear" w:color="auto" w:fill="auto"/>
+            <w:noWrap/>
+            <w:vAlign w:val="bottom"/>
+            <w:hideMark/>
+          </w:tcPr>
+          <w:p>
+            <w:pPr>
+              <w:spacing w:after="0" w:line="240" w:lineRule="auto"/>
+              <w:jc w:val="right"/>
+              <w:rPr>
+                <w:rFonts w:ascii="Calibri" w:eastAsia="Times New Roman" w:hAnsi="Calibri" w:cs="Calibri"/>
+                <w:color w:val="000000"/>
+              </w:rPr>
+            </w:pPr>
+            <w:r>
+              <w:rPr>
+                <w:rFonts w:ascii="Calibri" w:eastAsia="Times New Roman" w:hAnsi="Calibri" w:cs="Calibri"/>
+                <w:color w:val="000000"/>
+              </w:rPr>
+              <w:t>3.139344</w:t>
+            </w:r>
+          </w:p>
+        </w:tc>
+      </w:tr>
+      <w:tr>
+        <w:trPr>
+          <w:trHeight w:val="288"/>
+          <w:jc w:val="center"/>
+        </w:trPr>
+        <w:tc>
+          <w:tcPr>
+            <w:tcW w:w="960" w:type="dxa"/>
+            <w:tcBorders>
+              <w:top w:val="nil"/>
+              <w:left w:val="single" w:sz="4" w:space="0" w:color="auto"/>
+              <w:bottom w:val="single" w:sz="4" w:space="0" w:color="auto"/>
+              <w:right w:val="single" w:sz="4" w:space="0" w:color="auto"/>
+            </w:tcBorders>
+            <w:shd w:val="clear" w:color="auto" w:fill="auto"/>
+            <w:noWrap/>
+            <w:vAlign w:val="bottom"/>
+            <w:hideMark/>
+          </w:tcPr>
+          <w:p>
+            <w:pPr>
+              <w:spacing w:after="0" w:line="240" w:lineRule="auto"/>
+              <w:jc w:val="right"/>
+              <w:rPr>
+                <w:rFonts w:ascii="Calibri" w:eastAsia="Times New Roman" w:hAnsi="Calibri" w:cs="Calibri"/>
+                <w:color w:val="000000"/>
+              </w:rPr>
+            </w:pPr>
+            <w:r>
+              <w:rPr>
+                <w:rFonts w:ascii="Calibri" w:eastAsia="Times New Roman" w:hAnsi="Calibri" w:cs="Calibri"/>
+                <w:color w:val="000000"/>
+              </w:rPr>
+              <w:t>2</w:t>
+            </w:r>
+          </w:p>
+        </w:tc>
+        <w:tc>
+          <w:tcPr>
+            <w:tcW w:w="960" w:type="dxa"/>
+            <w:tcBorders>
+              <w:top w:val="nil"/>
+              <w:left w:val="nil"/>
+              <w:bottom w:val="single" w:sz="4" w:space="0" w:color="auto"/>
+              <w:right w:val="single" w:sz="4" w:space="0" w:color="auto"/>
+            </w:tcBorders>
+            <w:shd w:val="clear" w:color="auto" w:fill="auto"/>
+            <w:noWrap/>
+            <w:vAlign w:val="bottom"/>
+            <w:hideMark/>
+          </w:tcPr>
+          <w:p>
+            <w:pPr>
+              <w:spacing w:after="0" w:line="240" w:lineRule="auto"/>
+              <w:jc w:val="right"/>
+              <w:rPr>
+                <w:rFonts w:ascii="Calibri" w:eastAsia="Times New Roman" w:hAnsi="Calibri" w:cs="Calibri"/>
+                <w:color w:val="000000"/>
+              </w:rPr>
+            </w:pPr>
+            <w:r>
+              <w:rPr>
+                <w:rFonts w:ascii="Calibri" w:eastAsia="Times New Roman" w:hAnsi="Calibri" w:cs="Calibri"/>
+                <w:color w:val="000000"/>
+              </w:rPr>
+              <w:t>3.86</w:t>
+            </w:r>
+          </w:p>
+        </w:tc>
+        <w:tc>
+          <w:tcPr>
+            <w:tcW w:w="960" w:type="dxa"/>
+            <w:tcBorders>
+              <w:top w:val="nil"/>
+              <w:left w:val="nil"/>
+              <w:bottom w:val="single" w:sz="4" w:space="0" w:color="auto"/>
+              <w:right w:val="single" w:sz="4" w:space="0" w:color="auto"/>
+            </w:tcBorders>
+            <w:shd w:val="clear" w:color="auto" w:fill="auto"/>
+            <w:noWrap/>
+            <w:vAlign w:val="bottom"/>
+            <w:hideMark/>
+          </w:tcPr>
+          <w:p>
+            <w:pPr>
+              <w:spacing w:after="0" w:line="240" w:lineRule="auto"/>
+              <w:jc w:val="right"/>
+              <w:rPr>
+                <w:rFonts w:ascii="Calibri" w:eastAsia="Times New Roman" w:hAnsi="Calibri" w:cs="Calibri"/>
+                <w:color w:val="000000"/>
+              </w:rPr>
+            </w:pPr>
+            <w:r>
+              <w:rPr>
+                <w:rFonts w:ascii="Calibri" w:eastAsia="Times New Roman" w:hAnsi="Calibri" w:cs="Calibri"/>
+                <w:color w:val="000000"/>
+              </w:rPr>
+              <w:t>1.27</w:t>
+            </w:r>
+          </w:p>
+        </w:tc>
+        <w:tc>
+          <w:tcPr>
+            <w:tcW w:w="960" w:type="dxa"/>
+            <w:tcBorders>
+              <w:top w:val="nil"/>
+              <w:left w:val="nil"/>
+              <w:bottom w:val="single" w:sz="4" w:space="0" w:color="auto"/>
+              <w:right w:val="single" w:sz="4" w:space="0" w:color="auto"/>
+            </w:tcBorders>
+            <w:shd w:val="clear" w:color="auto" w:fill="auto"/>
+            <w:noWrap/>
+            <w:vAlign w:val="bottom"/>
+            <w:hideMark/>
+          </w:tcPr>
+          <w:p>
+            <w:pPr>
+              <w:spacing w:after="0" w:line="240" w:lineRule="auto"/>
+              <w:jc w:val="right"/>
+              <w:rPr>
+                <w:rFonts w:ascii="Calibri" w:eastAsia="Times New Roman" w:hAnsi="Calibri" w:cs="Calibri"/>
+                <w:color w:val="000000"/>
+              </w:rPr>
+            </w:pPr>
+            <w:r>
+              <w:rPr>
+                <w:rFonts w:ascii="Calibri" w:eastAsia="Times New Roman" w:hAnsi="Calibri" w:cs="Calibri"/>
+                <w:color w:val="000000"/>
+              </w:rPr>
+              <w:t>3.03937</w:t>
+            </w:r>
+          </w:p>
+        </w:tc>
+      </w:tr>
+      <w:tr>
+        <w:trPr>
+          <w:trHeight w:val="288"/>
+          <w:jc w:val="center"/>
+        </w:trPr>
+        <w:tc>
+          <w:tcPr>
+            <w:tcW w:w="960" w:type="dxa"/>
+            <w:tcBorders>
+              <w:top w:val="nil"/>
+              <w:left w:val="single" w:sz="4" w:space="0" w:color="auto"/>
+              <w:bottom w:val="single" w:sz="4" w:space="0" w:color="auto"/>
+              <w:right w:val="single" w:sz="4" w:space="0" w:color="auto"/>
+            </w:tcBorders>
+            <w:shd w:val="clear" w:color="auto" w:fill="auto"/>
+            <w:noWrap/>
+            <w:vAlign w:val="bottom"/>
+            <w:hideMark/>
+          </w:tcPr>
+          <w:p>
+            <w:pPr>
+              <w:spacing w:after="0" w:line="240" w:lineRule="auto"/>
+              <w:jc w:val="right"/>
+              <w:rPr>
+                <w:rFonts w:ascii="Calibri" w:eastAsia="Times New Roman" w:hAnsi="Calibri" w:cs="Calibri"/>
+                <w:color w:val="000000"/>
+              </w:rPr>
+            </w:pPr>
+            <w:r>
+              <w:rPr>
+                <w:rFonts w:ascii="Calibri" w:eastAsia="Times New Roman" w:hAnsi="Calibri" w:cs="Calibri"/>
+                <w:color w:val="000000"/>
+              </w:rPr>
+              <w:t>3</w:t>
+            </w:r>
+          </w:p>
+        </w:tc>
+        <w:tc>
+          <w:tcPr>
+            <w:tcW w:w="960" w:type="dxa"/>
+            <w:tcBorders>
+              <w:top w:val="nil"/>
+              <w:left w:val="nil"/>
+              <w:bottom w:val="single" w:sz="4" w:space="0" w:color="auto"/>
+              <w:right w:val="single" w:sz="4" w:space="0" w:color="auto"/>
+            </w:tcBorders>
+            <w:shd w:val="clear" w:color="auto" w:fill="auto"/>
+            <w:noWrap/>
+            <w:vAlign w:val="bottom"/>
+            <w:hideMark/>
+          </w:tcPr>
+          <w:p>
+            <w:pPr>
+              <w:spacing w:after="0" w:line="240" w:lineRule="auto"/>
+              <w:jc w:val="right"/>
+              <w:rPr>
+                <w:rFonts w:ascii="Calibri" w:eastAsia="Times New Roman" w:hAnsi="Calibri" w:cs="Calibri"/>
+                <w:color w:val="000000"/>
+              </w:rPr>
+            </w:pPr>
+            <w:r>
+              <w:rPr>
+                <w:rFonts w:ascii="Calibri" w:eastAsia="Times New Roman" w:hAnsi="Calibri" w:cs="Calibri"/>
+                <w:color w:val="000000"/>
+              </w:rPr>
+              <w:t>3.94</w:t>
+            </w:r>
+          </w:p>
+        </w:tc>
+        <w:tc>
+          <w:tcPr>
+            <w:tcW w:w="960" w:type="dxa"/>
+            <w:tcBorders>
+              <w:top w:val="nil"/>
+              <w:left w:val="nil"/>
+              <w:bottom w:val="single" w:sz="4" w:space="0" w:color="auto"/>
+              <w:right w:val="single" w:sz="4" w:space="0" w:color="auto"/>
+            </w:tcBorders>
+            <w:shd w:val="clear" w:color="auto" w:fill="auto"/>
+            <w:noWrap/>
+            <w:vAlign w:val="bottom"/>
+            <w:hideMark/>
+          </w:tcPr>
+          <w:p>
+            <w:pPr>
+              <w:spacing w:after="0" w:line="240" w:lineRule="auto"/>
+              <w:jc w:val="right"/>
+              <w:rPr>
+                <w:rFonts w:ascii="Calibri" w:eastAsia="Times New Roman" w:hAnsi="Calibri" w:cs="Calibri"/>
+                <w:color w:val="000000"/>
+              </w:rPr>
+            </w:pPr>
+            <w:r>
+              <w:rPr>
+                <w:rFonts w:ascii="Calibri" w:eastAsia="Times New Roman" w:hAnsi="Calibri" w:cs="Calibri"/>
+                <w:color w:val="000000"/>
+              </w:rPr>
+              <w:t>1.27</w:t>
+            </w:r>
+          </w:p>
+        </w:tc>
+        <w:tc>
+          <w:tcPr>
+            <w:tcW w:w="960" w:type="dxa"/>
+            <w:tcBorders>
+              <w:top w:val="nil"/>
+              <w:left w:val="nil"/>
+              <w:bottom w:val="single" w:sz="4" w:space="0" w:color="auto"/>
+              <w:right w:val="single" w:sz="4" w:space="0" w:color="auto"/>
+            </w:tcBorders>
+            <w:shd w:val="clear" w:color="auto" w:fill="auto"/>
+            <w:noWrap/>
+            <w:vAlign w:val="bottom"/>
+            <w:hideMark/>
+          </w:tcPr>
+          <w:p>
+            <w:pPr>
+              <w:spacing w:after="0" w:line="240" w:lineRule="auto"/>
+              <w:jc w:val="right"/>
+              <w:rPr>
+                <w:rFonts w:ascii="Calibri" w:eastAsia="Times New Roman" w:hAnsi="Calibri" w:cs="Calibri"/>
+                <w:color w:val="000000"/>
+              </w:rPr>
+            </w:pPr>
+            <w:r>
+              <w:rPr>
+                <w:rFonts w:ascii="Calibri" w:eastAsia="Times New Roman" w:hAnsi="Calibri" w:cs="Calibri"/>
+                <w:color w:val="000000"/>
+              </w:rPr>
+              <w:t>3.102362</w:t>
+            </w:r>
+          </w:p>
+        </w:tc>
+      </w:tr>
+      <w:tr>
+        <w:trPr>
+          <w:trHeight w:val="288"/>
+          <w:jc w:val="center"/>
+        </w:trPr>
+        <w:tc>
+          <w:tcPr>
+            <w:tcW w:w="960" w:type="dxa"/>
+            <w:tcBorders>
+              <w:top w:val="nil"/>
+              <w:left w:val="single" w:sz="4" w:space="0" w:color="auto"/>
+              <w:bottom w:val="single" w:sz="4" w:space="0" w:color="auto"/>
+              <w:right w:val="single" w:sz="4" w:space="0" w:color="auto"/>
+            </w:tcBorders>
+            <w:shd w:val="clear" w:color="auto" w:fill="auto"/>
+            <w:noWrap/>
+            <w:vAlign w:val="bottom"/>
+            <w:hideMark/>
+          </w:tcPr>
+          <w:p>
+            <w:pPr>
+              <w:spacing w:after="0" w:line="240" w:lineRule="auto"/>
+              <w:jc w:val="right"/>
+              <w:rPr>
+                <w:rFonts w:ascii="Calibri" w:eastAsia="Times New Roman" w:hAnsi="Calibri" w:cs="Calibri"/>
+                <w:color w:val="000000"/>
+              </w:rPr>
+            </w:pPr>
+            <w:r>
+              <w:rPr>
+                <w:rFonts w:ascii="Calibri" w:eastAsia="Times New Roman" w:hAnsi="Calibri" w:cs="Calibri"/>
+                <w:color w:val="000000"/>
+              </w:rPr>
+              <w:t>4</w:t>
+            </w:r>
+          </w:p>
+        </w:tc>
+        <w:tc>
+          <w:tcPr>
+            <w:tcW w:w="960" w:type="dxa"/>
+            <w:tcBorders>
+              <w:top w:val="nil"/>
+              <w:left w:val="nil"/>
+              <w:bottom w:val="single" w:sz="4" w:space="0" w:color="auto"/>
+              <w:right w:val="single" w:sz="4" w:space="0" w:color="auto"/>
+            </w:tcBorders>
+            <w:shd w:val="clear" w:color="auto" w:fill="auto"/>
+            <w:noWrap/>
+            <w:vAlign w:val="bottom"/>
+            <w:hideMark/>
+          </w:tcPr>
+          <w:p>
+            <w:pPr>
+              <w:spacing w:after="0" w:line="240" w:lineRule="auto"/>
+              <w:jc w:val="right"/>
+              <w:rPr>
+                <w:rFonts w:ascii="Calibri" w:eastAsia="Times New Roman" w:hAnsi="Calibri" w:cs="Calibri"/>
+                <w:color w:val="000000"/>
+              </w:rPr>
+            </w:pPr>
+            <w:r>
+              <w:rPr>
+                <w:rFonts w:ascii="Calibri" w:eastAsia="Times New Roman" w:hAnsi="Calibri" w:cs="Calibri"/>
+                <w:color w:val="000000"/>
+              </w:rPr>
+              <w:t>3.88</w:t>
+            </w:r>
+          </w:p>
+        </w:tc>
+        <w:tc>
+          <w:tcPr>
+            <w:tcW w:w="960" w:type="dxa"/>
+            <w:tcBorders>
+              <w:top w:val="nil"/>
+              <w:left w:val="nil"/>
+              <w:bottom w:val="single" w:sz="4" w:space="0" w:color="auto"/>
+              <w:right w:val="single" w:sz="4" w:space="0" w:color="auto"/>
+            </w:tcBorders>
+            <w:shd w:val="clear" w:color="auto" w:fill="auto"/>
+            <w:noWrap/>
+            <w:vAlign w:val="bottom"/>
+            <w:hideMark/>
+          </w:tcPr>
+          <w:p>
+            <w:pPr>
+              <w:spacing w:after="0" w:line="240" w:lineRule="auto"/>
+              <w:jc w:val="right"/>
+              <w:rPr>
+                <w:rFonts w:ascii="Calibri" w:eastAsia="Times New Roman" w:hAnsi="Calibri" w:cs="Calibri"/>
+                <w:color w:val="000000"/>
+              </w:rPr>
+            </w:pPr>
+            <w:r>
+              <w:rPr>
+                <w:rFonts w:ascii="Calibri" w:eastAsia="Times New Roman" w:hAnsi="Calibri" w:cs="Calibri"/>
+                <w:color w:val="000000"/>
+              </w:rPr>
+              <w:t>1.27</w:t>
+            </w:r>
+          </w:p>
+        </w:tc>
+        <w:tc>
+          <w:tcPr>
+            <w:tcW w:w="960" w:type="dxa"/>
+            <w:tcBorders>
+              <w:top w:val="nil"/>
+              <w:left w:val="nil"/>
+              <w:bottom w:val="single" w:sz="4" w:space="0" w:color="auto"/>
+              <w:right w:val="single" w:sz="4" w:space="0" w:color="auto"/>
+            </w:tcBorders>
+            <w:shd w:val="clear" w:color="auto" w:fill="auto"/>
+            <w:noWrap/>
+            <w:vAlign w:val="bottom"/>
+            <w:hideMark/>
+          </w:tcPr>
+          <w:p>
+            <w:pPr>
+              <w:spacing w:after="0" w:line="240" w:lineRule="auto"/>
+              <w:jc w:val="right"/>
+              <w:rPr>
+                <w:rFonts w:ascii="Calibri" w:eastAsia="Times New Roman" w:hAnsi="Calibri" w:cs="Calibri"/>
+                <w:color w:val="000000"/>
+              </w:rPr>
+            </w:pPr>
+            <w:r>
+              <w:rPr>
+                <w:rFonts w:ascii="Calibri" w:eastAsia="Times New Roman" w:hAnsi="Calibri" w:cs="Calibri"/>
+                <w:color w:val="000000"/>
+              </w:rPr>
+              <w:t>3.055118</w:t>
+            </w:r>
+          </w:p>
+        </w:tc>
+      </w:tr>
+      <w:tr>
+        <w:trPr>
+          <w:trHeight w:val="288"/>
+          <w:jc w:val="center"/>
+        </w:trPr>
+        <w:tc>
+          <w:tcPr>
+            <w:tcW w:w="960" w:type="dxa"/>
+            <w:tcBorders>
+              <w:top w:val="nil"/>
+              <w:left w:val="single" w:sz="4" w:space="0" w:color="auto"/>
+              <w:bottom w:val="single" w:sz="4" w:space="0" w:color="auto"/>
+              <w:right w:val="single" w:sz="4" w:space="0" w:color="auto"/>
+            </w:tcBorders>
+            <w:shd w:val="clear" w:color="auto" w:fill="auto"/>
+            <w:noWrap/>
+            <w:vAlign w:val="bottom"/>
+            <w:hideMark/>
+          </w:tcPr>
+          <w:p>
+            <w:pPr>
+              <w:spacing w:after="0" w:line="240" w:lineRule="auto"/>
+              <w:jc w:val="right"/>
+              <w:rPr>
+                <w:rFonts w:ascii="Calibri" w:eastAsia="Times New Roman" w:hAnsi="Calibri" w:cs="Calibri"/>
+                <w:color w:val="000000"/>
+              </w:rPr>
+            </w:pPr>
+            <w:r>
+              <w:rPr>
+                <w:rFonts w:ascii="Calibri" w:eastAsia="Times New Roman" w:hAnsi="Calibri" w:cs="Calibri"/>
+                <w:color w:val="000000"/>
+              </w:rPr>
+              <w:t>5</w:t>
+            </w:r>
+          </w:p>
+        </w:tc>
+        <w:tc>
+          <w:tcPr>
+            <w:tcW w:w="960" w:type="dxa"/>
+            <w:tcBorders>
+              <w:top w:val="nil"/>
+              <w:left w:val="nil"/>
+              <w:bottom w:val="single" w:sz="4" w:space="0" w:color="auto"/>
+              <w:right w:val="single" w:sz="4" w:space="0" w:color="auto"/>
+            </w:tcBorders>
+            <w:shd w:val="clear" w:color="auto" w:fill="auto"/>
+            <w:noWrap/>
+            <w:vAlign w:val="bottom"/>
+            <w:hideMark/>
+          </w:tcPr>
+          <w:p>
+            <w:pPr>
+              <w:spacing w:after="0" w:line="240" w:lineRule="auto"/>
+              <w:jc w:val="right"/>
+              <w:rPr>
+                <w:rFonts w:ascii="Calibri" w:eastAsia="Times New Roman" w:hAnsi="Calibri" w:cs="Calibri"/>
+                <w:color w:val="000000"/>
+              </w:rPr>
+            </w:pPr>
+            <w:r>
+              <w:rPr>
+                <w:rFonts w:ascii="Calibri" w:eastAsia="Times New Roman" w:hAnsi="Calibri" w:cs="Calibri"/>
+                <w:color w:val="000000"/>
+              </w:rPr>
+              <w:t>3.91</w:t>
+            </w:r>
+          </w:p>
+        </w:tc>
+        <w:tc>
+          <w:tcPr>
+            <w:tcW w:w="960" w:type="dxa"/>
+            <w:tcBorders>
+              <w:top w:val="nil"/>
+              <w:left w:val="nil"/>
+              <w:bottom w:val="single" w:sz="4" w:space="0" w:color="auto"/>
+              <w:right w:val="single" w:sz="4" w:space="0" w:color="auto"/>
+            </w:tcBorders>
+            <w:shd w:val="clear" w:color="auto" w:fill="auto"/>
+            <w:noWrap/>
+            <w:vAlign w:val="bottom"/>
+            <w:hideMark/>
+          </w:tcPr>
+          <w:p>
+            <w:pPr>
+              <w:spacing w:after="0" w:line="240" w:lineRule="auto"/>
+              <w:jc w:val="right"/>
+              <w:rPr>
+                <w:rFonts w:ascii="Calibri" w:eastAsia="Times New Roman" w:hAnsi="Calibri" w:cs="Calibri"/>
+                <w:color w:val="000000"/>
+              </w:rPr>
+            </w:pPr>
+            <w:r>
+              <w:rPr>
+                <w:rFonts w:ascii="Calibri" w:eastAsia="Times New Roman" w:hAnsi="Calibri" w:cs="Calibri"/>
+                <w:color w:val="000000"/>
+              </w:rPr>
+              <w:t>1.26</w:t>
+            </w:r>
+          </w:p>
+        </w:tc>
+        <w:tc>
+          <w:tcPr>
+            <w:tcW w:w="960" w:type="dxa"/>
+            <w:tcBorders>
+              <w:top w:val="nil"/>
+              <w:left w:val="nil"/>
+              <w:bottom w:val="single" w:sz="4" w:space="0" w:color="auto"/>
+              <w:right w:val="single" w:sz="4" w:space="0" w:color="auto"/>
+            </w:tcBorders>
+            <w:shd w:val="clear" w:color="auto" w:fill="auto"/>
+            <w:noWrap/>
+            <w:vAlign w:val="bottom"/>
+            <w:hideMark/>
+          </w:tcPr>
+          <w:p>
+            <w:pPr>
+              <w:spacing w:after="0" w:line="240" w:lineRule="auto"/>
+              <w:jc w:val="right"/>
+              <w:rPr>
+                <w:rFonts w:ascii="Calibri" w:eastAsia="Times New Roman" w:hAnsi="Calibri" w:cs="Calibri"/>
+                <w:color w:val="000000"/>
+              </w:rPr>
+            </w:pPr>
+            <w:r>
+              <w:rPr>
+                <w:rFonts w:ascii="Calibri" w:eastAsia="Times New Roman" w:hAnsi="Calibri" w:cs="Calibri"/>
+                <w:color w:val="000000"/>
+              </w:rPr>
+              <w:t>3.103175</w:t>
+            </w:r>
+          </w:p>
+        </w:tc>
+      </w:tr>
+      <w:tr>
+        <w:trPr>
+          <w:trHeight w:val="288"/>
+          <w:jc w:val="center"/>
+        </w:trPr>
+        <w:tc>
+          <w:tcPr>
+            <w:tcW w:w="960" w:type="dxa"/>
+            <w:tcBorders>
+              <w:top w:val="nil"/>
+              <w:left w:val="single" w:sz="4" w:space="0" w:color="auto"/>
+              <w:bottom w:val="single" w:sz="4" w:space="0" w:color="auto"/>
+              <w:right w:val="single" w:sz="4" w:space="0" w:color="auto"/>
+            </w:tcBorders>
+            <w:shd w:val="clear" w:color="auto" w:fill="auto"/>
+            <w:noWrap/>
+            <w:vAlign w:val="bottom"/>
+            <w:hideMark/>
+          </w:tcPr>
+          <w:p>
+            <w:pPr>
+              <w:spacing w:after="0" w:line="240" w:lineRule="auto"/>
+              <w:jc w:val="right"/>
+              <w:rPr>
+                <w:rFonts w:ascii="Calibri" w:eastAsia="Times New Roman" w:hAnsi="Calibri" w:cs="Calibri"/>
+                <w:color w:val="000000"/>
+              </w:rPr>
+            </w:pPr>
+            <w:r>
+              <w:rPr>
+                <w:rFonts w:ascii="Calibri" w:eastAsia="Times New Roman" w:hAnsi="Calibri" w:cs="Calibri"/>
+                <w:color w:val="000000"/>
+              </w:rPr>
+              <w:t>6</w:t>
+            </w:r>
+          </w:p>
+        </w:tc>
+        <w:tc>
+          <w:tcPr>
+            <w:tcW w:w="960" w:type="dxa"/>
+            <w:tcBorders>
+              <w:top w:val="nil"/>
+              <w:left w:val="nil"/>
+              <w:bottom w:val="single" w:sz="4" w:space="0" w:color="auto"/>
+              <w:right w:val="single" w:sz="4" w:space="0" w:color="auto"/>
+            </w:tcBorders>
+            <w:shd w:val="clear" w:color="auto" w:fill="auto"/>
+            <w:noWrap/>
+            <w:vAlign w:val="bottom"/>
+            <w:hideMark/>
+          </w:tcPr>
+          <w:p>
+            <w:pPr>
+              <w:spacing w:after="0" w:line="240" w:lineRule="auto"/>
+              <w:jc w:val="right"/>
+              <w:rPr>
+                <w:rFonts w:ascii="Calibri" w:eastAsia="Times New Roman" w:hAnsi="Calibri" w:cs="Calibri"/>
+                <w:color w:val="000000"/>
+              </w:rPr>
+            </w:pPr>
+            <w:r>
+              <w:rPr>
+                <w:rFonts w:ascii="Calibri" w:eastAsia="Times New Roman" w:hAnsi="Calibri" w:cs="Calibri"/>
+                <w:color w:val="000000"/>
+              </w:rPr>
+              <w:t>3.87</w:t>
+            </w:r>
+          </w:p>
+        </w:tc>
+        <w:tc>
+          <w:tcPr>
+            <w:tcW w:w="960" w:type="dxa"/>
+            <w:tcBorders>
+              <w:top w:val="nil"/>
+              <w:left w:val="nil"/>
+              <w:bottom w:val="single" w:sz="4" w:space="0" w:color="auto"/>
+              <w:right w:val="single" w:sz="4" w:space="0" w:color="auto"/>
+            </w:tcBorders>
+            <w:shd w:val="clear" w:color="auto" w:fill="auto"/>
+            <w:noWrap/>
+            <w:vAlign w:val="bottom"/>
+            <w:hideMark/>
+          </w:tcPr>
+          <w:p>
+            <w:pPr>
+              <w:spacing w:after="0" w:line="240" w:lineRule="auto"/>
+              <w:jc w:val="right"/>
+              <w:rPr>
+                <w:rFonts w:ascii="Calibri" w:eastAsia="Times New Roman" w:hAnsi="Calibri" w:cs="Calibri"/>
+                <w:color w:val="000000"/>
+              </w:rPr>
+            </w:pPr>
+            <w:r>
+              <w:rPr>
+                <w:rFonts w:ascii="Calibri" w:eastAsia="Times New Roman" w:hAnsi="Calibri" w:cs="Calibri"/>
+                <w:color w:val="000000"/>
+              </w:rPr>
+              <w:t>1.27</w:t>
+            </w:r>
+          </w:p>
+        </w:tc>
+        <w:tc>
+          <w:tcPr>
+            <w:tcW w:w="960" w:type="dxa"/>
+            <w:tcBorders>
+              <w:top w:val="nil"/>
+              <w:left w:val="nil"/>
+              <w:bottom w:val="single" w:sz="4" w:space="0" w:color="auto"/>
+              <w:right w:val="single" w:sz="4" w:space="0" w:color="auto"/>
+            </w:tcBorders>
+            <w:shd w:val="clear" w:color="auto" w:fill="auto"/>
+            <w:noWrap/>
+            <w:vAlign w:val="bottom"/>
+            <w:hideMark/>
+          </w:tcPr>
+          <w:p>
+            <w:pPr>
+              <w:spacing w:after="0" w:line="240" w:lineRule="auto"/>
+              <w:jc w:val="right"/>
+              <w:rPr>
+                <w:rFonts w:ascii="Calibri" w:eastAsia="Times New Roman" w:hAnsi="Calibri" w:cs="Calibri"/>
+                <w:color w:val="000000"/>
+              </w:rPr>
+            </w:pPr>
+            <w:r>
+              <w:rPr>
+                <w:rFonts w:ascii="Calibri" w:eastAsia="Times New Roman" w:hAnsi="Calibri" w:cs="Calibri"/>
+                <w:color w:val="000000"/>
+              </w:rPr>
+              <w:t>3.047244</w:t>
+            </w:r>
+          </w:p>
+        </w:tc>
+      </w:tr>
+      <w:tr>
+        <w:trPr>
+          <w:trHeight w:val="288"/>
+          <w:jc w:val="center"/>
+        </w:trPr>
+        <w:tc>
+          <w:tcPr>
+            <w:tcW w:w="960" w:type="dxa"/>
+            <w:tcBorders>
+              <w:top w:val="nil"/>
+              <w:left w:val="single" w:sz="4" w:space="0" w:color="auto"/>
+              <w:bottom w:val="single" w:sz="4" w:space="0" w:color="auto"/>
+              <w:right w:val="single" w:sz="4" w:space="0" w:color="auto"/>
+            </w:tcBorders>
+            <w:shd w:val="clear" w:color="auto" w:fill="auto"/>
+            <w:noWrap/>
+            <w:vAlign w:val="bottom"/>
+            <w:hideMark/>
+          </w:tcPr>
+          <w:p>
+            <w:pPr>
+              <w:spacing w:after="0" w:line="240" w:lineRule="auto"/>
+              <w:jc w:val="right"/>
+              <w:rPr>
+                <w:rFonts w:ascii="Calibri" w:eastAsia="Times New Roman" w:hAnsi="Calibri" w:cs="Calibri"/>
+                <w:color w:val="000000"/>
+              </w:rPr>
+            </w:pPr>
+            <w:r>
+              <w:rPr>
+                <w:rFonts w:ascii="Calibri" w:eastAsia="Times New Roman" w:hAnsi="Calibri" w:cs="Calibri"/>
+                <w:color w:val="000000"/>
+              </w:rPr>
+              <w:t>7</w:t>
+            </w:r>
+          </w:p>
+        </w:tc>
+        <w:tc>
+          <w:tcPr>
+            <w:tcW w:w="960" w:type="dxa"/>
+            <w:tcBorders>
+              <w:top w:val="nil"/>
+              <w:left w:val="nil"/>
+              <w:bottom w:val="single" w:sz="4" w:space="0" w:color="auto"/>
+              <w:right w:val="single" w:sz="4" w:space="0" w:color="auto"/>
+            </w:tcBorders>
+            <w:shd w:val="clear" w:color="auto" w:fill="auto"/>
+            <w:noWrap/>
+            <w:vAlign w:val="bottom"/>
+            <w:hideMark/>
+          </w:tcPr>
+          <w:p>
+            <w:pPr>
+              <w:spacing w:after="0" w:line="240" w:lineRule="auto"/>
+              <w:jc w:val="right"/>
+              <w:rPr>
+                <w:rFonts w:ascii="Calibri" w:eastAsia="Times New Roman" w:hAnsi="Calibri" w:cs="Calibri"/>
+                <w:color w:val="000000"/>
+              </w:rPr>
+            </w:pPr>
+            <w:r>
+              <w:rPr>
+                <w:rFonts w:ascii="Calibri" w:eastAsia="Times New Roman" w:hAnsi="Calibri" w:cs="Calibri"/>
+                <w:color w:val="000000"/>
+              </w:rPr>
+              <w:t>3.91</w:t>
+            </w:r>
+          </w:p>
+        </w:tc>
+        <w:tc>
+          <w:tcPr>
+            <w:tcW w:w="960" w:type="dxa"/>
+            <w:tcBorders>
+              <w:top w:val="nil"/>
+              <w:left w:val="nil"/>
+              <w:bottom w:val="single" w:sz="4" w:space="0" w:color="auto"/>
+              <w:right w:val="single" w:sz="4" w:space="0" w:color="auto"/>
+            </w:tcBorders>
+            <w:shd w:val="clear" w:color="auto" w:fill="auto"/>
+            <w:noWrap/>
+            <w:vAlign w:val="bottom"/>
+            <w:hideMark/>
+          </w:tcPr>
+          <w:p>
+            <w:pPr>
+              <w:spacing w:after="0" w:line="240" w:lineRule="auto"/>
+              <w:jc w:val="right"/>
+              <w:rPr>
+                <w:rFonts w:ascii="Calibri" w:eastAsia="Times New Roman" w:hAnsi="Calibri" w:cs="Calibri"/>
+                <w:color w:val="000000"/>
+              </w:rPr>
+            </w:pPr>
+            <w:r>
+              <w:rPr>
+                <w:rFonts w:ascii="Calibri" w:eastAsia="Times New Roman" w:hAnsi="Calibri" w:cs="Calibri"/>
+                <w:color w:val="000000"/>
+              </w:rPr>
+              <w:t>1.28</w:t>
+            </w:r>
+          </w:p>
+        </w:tc>
+        <w:tc>
+          <w:tcPr>
+            <w:tcW w:w="960" w:type="dxa"/>
+            <w:tcBorders>
+              <w:top w:val="nil"/>
+              <w:left w:val="nil"/>
+              <w:bottom w:val="single" w:sz="4" w:space="0" w:color="auto"/>
+              <w:right w:val="single" w:sz="4" w:space="0" w:color="auto"/>
+            </w:tcBorders>
+            <w:shd w:val="clear" w:color="auto" w:fill="auto"/>
+            <w:noWrap/>
+            <w:vAlign w:val="bottom"/>
+            <w:hideMark/>
+          </w:tcPr>
+          <w:p>
+            <w:pPr>
+              <w:spacing w:after="0" w:line="240" w:lineRule="auto"/>
+              <w:jc w:val="right"/>
+              <w:rPr>
+                <w:rFonts w:ascii="Calibri" w:eastAsia="Times New Roman" w:hAnsi="Calibri" w:cs="Calibri"/>
+                <w:color w:val="000000"/>
+              </w:rPr>
+            </w:pPr>
+            <w:r>
+              <w:rPr>
+                <w:rFonts w:ascii="Calibri" w:eastAsia="Times New Roman" w:hAnsi="Calibri" w:cs="Calibri"/>
+                <w:color w:val="000000"/>
+              </w:rPr>
+              <w:t>3.054688</w:t>
+            </w:r>
+          </w:p>
+        </w:tc>
+      </w:tr>
+      <w:tr>
+        <w:trPr>
+          <w:trHeight w:val="288"/>
+          <w:jc w:val="center"/>
+        </w:trPr>
+        <w:tc>
+          <w:tcPr>
+            <w:tcW w:w="960" w:type="dxa"/>
+            <w:tcBorders>
+              <w:top w:val="nil"/>
+              <w:left w:val="single" w:sz="4" w:space="0" w:color="auto"/>
+              <w:bottom w:val="single" w:sz="4" w:space="0" w:color="auto"/>
+              <w:right w:val="single" w:sz="4" w:space="0" w:color="auto"/>
+            </w:tcBorders>
+            <w:shd w:val="clear" w:color="auto" w:fill="auto"/>
+            <w:noWrap/>
+            <w:vAlign w:val="bottom"/>
+            <w:hideMark/>
+          </w:tcPr>
+          <w:p>
+            <w:pPr>
+              <w:spacing w:after="0" w:line="240" w:lineRule="auto"/>
+              <w:jc w:val="right"/>
+              <w:rPr>
+                <w:rFonts w:ascii="Calibri" w:eastAsia="Times New Roman" w:hAnsi="Calibri" w:cs="Calibri"/>
+                <w:color w:val="000000"/>
+              </w:rPr>
+            </w:pPr>
+            <w:r>
+              <w:rPr>
+                <w:rFonts w:ascii="Calibri" w:eastAsia="Times New Roman" w:hAnsi="Calibri" w:cs="Calibri"/>
+                <w:color w:val="000000"/>
+              </w:rPr>
+              <w:t>8</w:t>
+            </w:r>
+          </w:p>
+        </w:tc>
+        <w:tc>
+          <w:tcPr>
+            <w:tcW w:w="960" w:type="dxa"/>
+            <w:tcBorders>
+              <w:top w:val="nil"/>
+              <w:left w:val="nil"/>
+              <w:bottom w:val="single" w:sz="4" w:space="0" w:color="auto"/>
+              <w:right w:val="single" w:sz="4" w:space="0" w:color="auto"/>
+            </w:tcBorders>
+            <w:shd w:val="clear" w:color="auto" w:fill="auto"/>
+            <w:noWrap/>
+            <w:vAlign w:val="bottom"/>
+            <w:hideMark/>
+          </w:tcPr>
+          <w:p>
+            <w:pPr>
+              <w:spacing w:after="0" w:line="240" w:lineRule="auto"/>
+              <w:jc w:val="right"/>
+              <w:rPr>
+                <w:rFonts w:ascii="Calibri" w:eastAsia="Times New Roman" w:hAnsi="Calibri" w:cs="Calibri"/>
+                <w:color w:val="000000"/>
+              </w:rPr>
+            </w:pPr>
+            <w:r>
+              <w:rPr>
+                <w:rFonts w:ascii="Calibri" w:eastAsia="Times New Roman" w:hAnsi="Calibri" w:cs="Calibri"/>
+                <w:color w:val="000000"/>
+              </w:rPr>
+              <w:t>3.88</w:t>
+            </w:r>
+          </w:p>
+        </w:tc>
+        <w:tc>
+          <w:tcPr>
+            <w:tcW w:w="960" w:type="dxa"/>
+            <w:tcBorders>
+              <w:top w:val="nil"/>
+              <w:left w:val="nil"/>
+              <w:bottom w:val="single" w:sz="4" w:space="0" w:color="auto"/>
+              <w:right w:val="single" w:sz="4" w:space="0" w:color="auto"/>
+            </w:tcBorders>
+            <w:shd w:val="clear" w:color="auto" w:fill="auto"/>
+            <w:noWrap/>
+            <w:vAlign w:val="bottom"/>
+            <w:hideMark/>
+          </w:tcPr>
+          <w:p>
+            <w:pPr>
+              <w:spacing w:after="0" w:line="240" w:lineRule="auto"/>
+              <w:jc w:val="right"/>
+              <w:rPr>
+                <w:rFonts w:ascii="Calibri" w:eastAsia="Times New Roman" w:hAnsi="Calibri" w:cs="Calibri"/>
+                <w:color w:val="000000"/>
+              </w:rPr>
+            </w:pPr>
+            <w:r>
+              <w:rPr>
+                <w:rFonts w:ascii="Calibri" w:eastAsia="Times New Roman" w:hAnsi="Calibri" w:cs="Calibri"/>
+                <w:color w:val="000000"/>
+              </w:rPr>
+              <w:t>1.26</w:t>
+            </w:r>
+          </w:p>
+        </w:tc>
+        <w:tc>
+          <w:tcPr>
+            <w:tcW w:w="960" w:type="dxa"/>
+            <w:tcBorders>
+              <w:top w:val="nil"/>
+              <w:left w:val="nil"/>
+              <w:bottom w:val="single" w:sz="4" w:space="0" w:color="auto"/>
+              <w:right w:val="single" w:sz="4" w:space="0" w:color="auto"/>
+            </w:tcBorders>
+            <w:shd w:val="clear" w:color="auto" w:fill="auto"/>
+            <w:noWrap/>
+            <w:vAlign w:val="bottom"/>
+            <w:hideMark/>
+          </w:tcPr>
+          <w:p>
+            <w:pPr>
+              <w:spacing w:after="0" w:line="240" w:lineRule="auto"/>
+              <w:jc w:val="right"/>
+              <w:rPr>
+                <w:rFonts w:ascii="Calibri" w:eastAsia="Times New Roman" w:hAnsi="Calibri" w:cs="Calibri"/>
+                <w:color w:val="000000"/>
+              </w:rPr>
+            </w:pPr>
+            <w:r>
+              <w:rPr>
+                <w:rFonts w:ascii="Calibri" w:eastAsia="Times New Roman" w:hAnsi="Calibri" w:cs="Calibri"/>
+                <w:color w:val="000000"/>
+              </w:rPr>
+              <w:t>3.079365</w:t>
+            </w:r>
+          </w:p>
+        </w:tc>
+      </w:tr>
+      <w:tr>
+        <w:trPr>
+          <w:trHeight w:val="288"/>
+          <w:jc w:val="center"/>
+        </w:trPr>
+        <w:tc>
+          <w:tcPr>
+            <w:tcW w:w="960" w:type="dxa"/>
+            <w:tcBorders>
+              <w:top w:val="nil"/>
+              <w:left w:val="single" w:sz="4" w:space="0" w:color="auto"/>
+              <w:bottom w:val="single" w:sz="4" w:space="0" w:color="auto"/>
+              <w:right w:val="single" w:sz="4" w:space="0" w:color="auto"/>
+            </w:tcBorders>
+            <w:shd w:val="clear" w:color="auto" w:fill="auto"/>
+            <w:noWrap/>
+            <w:vAlign w:val="bottom"/>
+            <w:hideMark/>
+          </w:tcPr>
+          <w:p>
+            <w:pPr>
+              <w:spacing w:after="0" w:line="240" w:lineRule="auto"/>
+              <w:jc w:val="right"/>
+              <w:rPr>
+                <w:rFonts w:ascii="Calibri" w:eastAsia="Times New Roman" w:hAnsi="Calibri" w:cs="Calibri"/>
+                <w:color w:val="000000"/>
+              </w:rPr>
+            </w:pPr>
+            <w:r>
+              <w:rPr>
+                <w:rFonts w:ascii="Calibri" w:eastAsia="Times New Roman" w:hAnsi="Calibri" w:cs="Calibri"/>
+                <w:color w:val="000000"/>
+              </w:rPr>
+              <w:t>9</w:t>
+            </w:r>
+          </w:p>
+        </w:tc>
+        <w:tc>
+          <w:tcPr>
+            <w:tcW w:w="960" w:type="dxa"/>
+            <w:tcBorders>
+              <w:top w:val="nil"/>
+              <w:left w:val="nil"/>
+              <w:bottom w:val="single" w:sz="4" w:space="0" w:color="auto"/>
+              <w:right w:val="single" w:sz="4" w:space="0" w:color="auto"/>
+            </w:tcBorders>
+            <w:shd w:val="clear" w:color="auto" w:fill="auto"/>
+            <w:noWrap/>
+            <w:vAlign w:val="bottom"/>
+            <w:hideMark/>
+          </w:tcPr>
+          <w:p>
+            <w:pPr>
+              <w:spacing w:after="0" w:line="240" w:lineRule="auto"/>
+              <w:jc w:val="right"/>
+              <w:rPr>
+                <w:rFonts w:ascii="Calibri" w:eastAsia="Times New Roman" w:hAnsi="Calibri" w:cs="Calibri"/>
+                <w:color w:val="000000"/>
+              </w:rPr>
+            </w:pPr>
+            <w:r>
+              <w:rPr>
+                <w:rFonts w:ascii="Calibri" w:eastAsia="Times New Roman" w:hAnsi="Calibri" w:cs="Calibri"/>
+                <w:color w:val="000000"/>
+              </w:rPr>
+              <w:t>3.92</w:t>
+            </w:r>
+          </w:p>
+        </w:tc>
+        <w:tc>
+          <w:tcPr>
+            <w:tcW w:w="960" w:type="dxa"/>
+            <w:tcBorders>
+              <w:top w:val="nil"/>
+              <w:left w:val="nil"/>
+              <w:bottom w:val="single" w:sz="4" w:space="0" w:color="auto"/>
+              <w:right w:val="single" w:sz="4" w:space="0" w:color="auto"/>
+            </w:tcBorders>
+            <w:shd w:val="clear" w:color="auto" w:fill="auto"/>
+            <w:noWrap/>
+            <w:vAlign w:val="bottom"/>
+            <w:hideMark/>
+          </w:tcPr>
+          <w:p>
+            <w:pPr>
+              <w:spacing w:after="0" w:line="240" w:lineRule="auto"/>
+              <w:jc w:val="right"/>
+              <w:rPr>
+                <w:rFonts w:ascii="Calibri" w:eastAsia="Times New Roman" w:hAnsi="Calibri" w:cs="Calibri"/>
+                <w:color w:val="000000"/>
+              </w:rPr>
+            </w:pPr>
+            <w:r>
+              <w:rPr>
+                <w:rFonts w:ascii="Calibri" w:eastAsia="Times New Roman" w:hAnsi="Calibri" w:cs="Calibri"/>
+                <w:color w:val="000000"/>
+              </w:rPr>
+              <w:t>1.28</w:t>
+            </w:r>
+          </w:p>
+        </w:tc>
+        <w:tc>
+          <w:tcPr>
+            <w:tcW w:w="960" w:type="dxa"/>
+            <w:tcBorders>
+              <w:top w:val="nil"/>
+              <w:left w:val="nil"/>
+              <w:bottom w:val="single" w:sz="4" w:space="0" w:color="auto"/>
+              <w:right w:val="single" w:sz="4" w:space="0" w:color="auto"/>
+            </w:tcBorders>
+            <w:shd w:val="clear" w:color="auto" w:fill="auto"/>
+            <w:noWrap/>
+            <w:vAlign w:val="bottom"/>
+            <w:hideMark/>
+          </w:tcPr>
+          <w:p>
+            <w:pPr>
+              <w:spacing w:after="0" w:line="240" w:lineRule="auto"/>
+              <w:jc w:val="right"/>
+              <w:rPr>
+                <w:rFonts w:ascii="Calibri" w:eastAsia="Times New Roman" w:hAnsi="Calibri" w:cs="Calibri"/>
+                <w:color w:val="000000"/>
+              </w:rPr>
+            </w:pPr>
+            <w:r>
+              <w:rPr>
+                <w:rFonts w:ascii="Calibri" w:eastAsia="Times New Roman" w:hAnsi="Calibri" w:cs="Calibri"/>
+                <w:color w:val="000000"/>
+              </w:rPr>
+              <w:t>3.0625</w:t>
+            </w:r>
+          </w:p>
+        </w:tc>
+      </w:tr>
+      <w:tr>
+        <w:trPr>
+          <w:trHeight w:val="288"/>
+          <w:jc w:val="center"/>
+        </w:trPr>
+        <w:tc>
+          <w:tcPr>
+            <w:tcW w:w="960" w:type="dxa"/>
+            <w:tcBorders>
+              <w:top w:val="nil"/>
+              <w:left w:val="single" w:sz="4" w:space="0" w:color="auto"/>
+              <w:bottom w:val="single" w:sz="4" w:space="0" w:color="auto"/>
+              <w:right w:val="single" w:sz="4" w:space="0" w:color="auto"/>
+            </w:tcBorders>
+            <w:shd w:val="clear" w:color="auto" w:fill="auto"/>
+            <w:noWrap/>
+            <w:vAlign w:val="bottom"/>
+            <w:hideMark/>
+          </w:tcPr>
+          <w:p>
+            <w:pPr>
+              <w:spacing w:after="0" w:line="240" w:lineRule="auto"/>
+              <w:jc w:val="right"/>
+              <w:rPr>
+                <w:rFonts w:ascii="Calibri" w:eastAsia="Times New Roman" w:hAnsi="Calibri" w:cs="Calibri"/>
+                <w:color w:val="000000"/>
+              </w:rPr>
+            </w:pPr>
+            <w:r>
+              <w:rPr>
+                <w:rFonts w:ascii="Calibri" w:eastAsia="Times New Roman" w:hAnsi="Calibri" w:cs="Calibri"/>
+                <w:color w:val="000000"/>
+              </w:rPr>
+              <w:t>10</w:t>
+            </w:r>
+          </w:p>
+        </w:tc>
+        <w:tc>
+          <w:tcPr>
+            <w:tcW w:w="960" w:type="dxa"/>
+            <w:tcBorders>
+              <w:top w:val="nil"/>
+              <w:left w:val="nil"/>
+              <w:bottom w:val="single" w:sz="4" w:space="0" w:color="auto"/>
+              <w:right w:val="single" w:sz="4" w:space="0" w:color="auto"/>
+            </w:tcBorders>
+            <w:shd w:val="clear" w:color="auto" w:fill="auto"/>
+            <w:noWrap/>
+            <w:vAlign w:val="bottom"/>
+            <w:hideMark/>
+          </w:tcPr>
+          <w:p>
+            <w:pPr>
+              <w:spacing w:after="0" w:line="240" w:lineRule="auto"/>
+              <w:jc w:val="right"/>
+              <w:rPr>
+                <w:rFonts w:ascii="Calibri" w:eastAsia="Times New Roman" w:hAnsi="Calibri" w:cs="Calibri"/>
+                <w:color w:val="000000"/>
+              </w:rPr>
+            </w:pPr>
+            <w:r>
+              <w:rPr>
+                <w:rFonts w:ascii="Calibri" w:eastAsia="Times New Roman" w:hAnsi="Calibri" w:cs="Calibri"/>
+                <w:color w:val="000000"/>
+              </w:rPr>
+              <w:t>3.88</w:t>
+            </w:r>
+          </w:p>
+        </w:tc>
+        <w:tc>
+          <w:tcPr>
+            <w:tcW w:w="960" w:type="dxa"/>
+            <w:tcBorders>
+              <w:top w:val="nil"/>
+              <w:left w:val="nil"/>
+              <w:bottom w:val="single" w:sz="4" w:space="0" w:color="auto"/>
+              <w:right w:val="single" w:sz="4" w:space="0" w:color="auto"/>
+            </w:tcBorders>
+            <w:shd w:val="clear" w:color="auto" w:fill="auto"/>
+            <w:noWrap/>
+            <w:vAlign w:val="bottom"/>
+            <w:hideMark/>
+          </w:tcPr>
+          <w:p>
+            <w:pPr>
+              <w:spacing w:after="0" w:line="240" w:lineRule="auto"/>
+              <w:jc w:val="right"/>
+              <w:rPr>
+                <w:rFonts w:ascii="Calibri" w:eastAsia="Times New Roman" w:hAnsi="Calibri" w:cs="Calibri"/>
+                <w:color w:val="000000"/>
+              </w:rPr>
+            </w:pPr>
+            <w:r>
+              <w:rPr>
+                <w:rFonts w:ascii="Calibri" w:eastAsia="Times New Roman" w:hAnsi="Calibri" w:cs="Calibri"/>
+                <w:color w:val="000000"/>
+              </w:rPr>
+              <w:t>1.27</w:t>
+            </w:r>
+          </w:p>
+        </w:tc>
+        <w:tc>
+          <w:tcPr>
+            <w:tcW w:w="960" w:type="dxa"/>
+            <w:tcBorders>
+              <w:top w:val="nil"/>
+              <w:left w:val="nil"/>
+              <w:bottom w:val="single" w:sz="4" w:space="0" w:color="auto"/>
+              <w:right w:val="single" w:sz="4" w:space="0" w:color="auto"/>
+            </w:tcBorders>
+            <w:shd w:val="clear" w:color="auto" w:fill="auto"/>
+            <w:noWrap/>
+            <w:vAlign w:val="bottom"/>
+            <w:hideMark/>
+          </w:tcPr>
+          <w:p>
+            <w:pPr>
+              <w:spacing w:after="0" w:line="240" w:lineRule="auto"/>
+              <w:jc w:val="right"/>
+              <w:rPr>
+                <w:rFonts w:ascii="Calibri" w:eastAsia="Times New Roman" w:hAnsi="Calibri" w:cs="Calibri"/>
+                <w:color w:val="000000"/>
+              </w:rPr>
+            </w:pPr>
+            <w:r>
+              <w:rPr>
+                <w:rFonts w:ascii="Calibri" w:eastAsia="Times New Roman" w:hAnsi="Calibri" w:cs="Calibri"/>
+                <w:color w:val="000000"/>
+              </w:rPr>
+              <w:t>3.055118</w:t>
+            </w:r>
+          </w:p>
+        </w:tc>
+      </w:tr>
+      <w:tr>
+        <w:trPr>
+          <w:trHeight w:val="288"/>
+          <w:jc w:val="center"/>
+        </w:trPr>
+        <w:tc>
+          <w:tcPr>
+            <w:tcW w:w="960" w:type="dxa"/>
+            <w:tcBorders>
+              <w:top w:val="nil"/>
+              <w:left w:val="single" w:sz="4" w:space="0" w:color="auto"/>
+              <w:bottom w:val="single" w:sz="4" w:space="0" w:color="auto"/>
+              <w:right w:val="single" w:sz="4" w:space="0" w:color="auto"/>
+            </w:tcBorders>
+            <w:shd w:val="clear" w:color="000000" w:fill="A9D08E"/>
+            <w:noWrap/>
+            <w:vAlign w:val="bottom"/>
+            <w:hideMark/>
+          </w:tcPr>
+          <w:p>
+            <w:pPr>
+              <w:spacing w:after="0" w:line="240" w:lineRule="auto"/>
+              <w:rPr>
+                <w:rFonts w:ascii="Calibri" w:eastAsia="Times New Roman" w:hAnsi="Calibri" w:cs="Calibri"/>
+                <w:color w:val="000000"/>
+              </w:rPr>
+            </w:pPr>
+            <w:r>
+              <w:rPr>
+                <w:rFonts w:ascii="Calibri" w:eastAsia="Times New Roman" w:hAnsi="Calibri" w:cs="Calibri"/>
+                <w:color w:val="000000"/>
+              </w:rPr>
+              <w:t>Average</w:t>
+            </w:r>
+          </w:p>
+        </w:tc>
+        <w:tc>
+          <w:tcPr>
+            <w:tcW w:w="960" w:type="dxa"/>
+            <w:tcBorders>
+              <w:top w:val="nil"/>
+              <w:left w:val="nil"/>
+              <w:bottom w:val="single" w:sz="4" w:space="0" w:color="auto"/>
+              <w:right w:val="single" w:sz="4" w:space="0" w:color="auto"/>
+            </w:tcBorders>
+            <w:shd w:val="clear" w:color="auto" w:fill="auto"/>
+            <w:noWrap/>
+            <w:vAlign w:val="bottom"/>
+            <w:hideMark/>
+          </w:tcPr>
+          <w:p>
+            <w:pPr>
+              <w:spacing w:after="0" w:line="240" w:lineRule="auto"/>
+              <w:jc w:val="right"/>
+              <w:rPr>
+                <w:rFonts w:ascii="Calibri" w:eastAsia="Times New Roman" w:hAnsi="Calibri" w:cs="Calibri"/>
+                <w:color w:val="000000"/>
+              </w:rPr>
+            </w:pPr>
+            <w:r>
+              <w:rPr>
+                <w:rFonts w:ascii="Calibri" w:eastAsia="Times New Roman" w:hAnsi="Calibri" w:cs="Calibri"/>
+                <w:color w:val="000000"/>
+              </w:rPr>
+              <w:t>3.888</w:t>
+            </w:r>
+          </w:p>
+        </w:tc>
+        <w:tc>
+          <w:tcPr>
+            <w:tcW w:w="960" w:type="dxa"/>
+            <w:tcBorders>
+              <w:top w:val="nil"/>
+              <w:left w:val="nil"/>
+              <w:bottom w:val="single" w:sz="4" w:space="0" w:color="auto"/>
+              <w:right w:val="single" w:sz="4" w:space="0" w:color="auto"/>
+            </w:tcBorders>
+            <w:shd w:val="clear" w:color="auto" w:fill="auto"/>
+            <w:noWrap/>
+            <w:vAlign w:val="bottom"/>
+            <w:hideMark/>
+          </w:tcPr>
+          <w:p>
+            <w:pPr>
+              <w:spacing w:after="0" w:line="240" w:lineRule="auto"/>
+              <w:jc w:val="right"/>
+              <w:rPr>
+                <w:rFonts w:ascii="Calibri" w:eastAsia="Times New Roman" w:hAnsi="Calibri" w:cs="Calibri"/>
+                <w:color w:val="000000"/>
+              </w:rPr>
+            </w:pPr>
+            <w:r>
+              <w:rPr>
+                <w:rFonts w:ascii="Calibri" w:eastAsia="Times New Roman" w:hAnsi="Calibri" w:cs="Calibri"/>
+                <w:color w:val="000000"/>
+              </w:rPr>
+              <w:t>1.265</w:t>
+            </w:r>
+          </w:p>
+        </w:tc>
+        <w:tc>
+          <w:tcPr>
+            <w:tcW w:w="960" w:type="dxa"/>
+            <w:tcBorders>
+              <w:top w:val="nil"/>
+              <w:left w:val="nil"/>
+              <w:bottom w:val="single" w:sz="4" w:space="0" w:color="auto"/>
+              <w:right w:val="single" w:sz="4" w:space="0" w:color="auto"/>
+            </w:tcBorders>
+            <w:shd w:val="clear" w:color="auto" w:fill="auto"/>
+            <w:noWrap/>
+            <w:vAlign w:val="bottom"/>
+            <w:hideMark/>
+          </w:tcPr>
+          <w:p>
+            <w:pPr>
+              <w:spacing w:after="0" w:line="240" w:lineRule="auto"/>
+              <w:jc w:val="right"/>
+              <w:rPr>
+                <w:rFonts w:ascii="Calibri" w:eastAsia="Times New Roman" w:hAnsi="Calibri" w:cs="Calibri"/>
+                <w:color w:val="000000"/>
+              </w:rPr>
+            </w:pPr>
+            <w:r>
+              <w:rPr>
+                <w:rFonts w:ascii="Calibri" w:eastAsia="Times New Roman" w:hAnsi="Calibri" w:cs="Calibri"/>
+                <w:color w:val="000000"/>
+              </w:rPr>
+              <w:t>3.073828</w:t>
+            </w:r>
+          </w:p>
+        </w:tc>
+      </w:tr>
+    </w:tbl>
+    <w:p>
+      <w:pPr>
+        <w:jc w:val="center"/>
+      </w:pPr>
+      <w:r>
+        <w:t>Figure 5: Timing results</w:t>
+      </w:r>
     </w:p>
     <w:sectPr>
       <w:pgSz w:w="12240" w:h="15840"/>
@@ -728,6 +2374,979 @@
 </w:styles>
 </file>
 
+<file path=word/charts/chart1.xml><?xml version="1.0" encoding="utf-8"?>
+<c:chartSpace xmlns:c="http://schemas.openxmlformats.org/drawingml/2006/chart" xmlns:a="http://schemas.openxmlformats.org/drawingml/2006/main" xmlns:r="http://schemas.openxmlformats.org/officeDocument/2006/relationships" xmlns:c16r2="http://schemas.microsoft.com/office/drawing/2015/06/chart">
+  <c:date1904 val="0"/>
+  <c:lang val="en-US"/>
+  <c:roundedCorners val="0"/>
+  <mc:AlternateContent xmlns:mc="http://schemas.openxmlformats.org/markup-compatibility/2006">
+    <mc:Choice xmlns:c14="http://schemas.microsoft.com/office/drawing/2007/8/2/chart" Requires="c14">
+      <c14:style val="102"/>
+    </mc:Choice>
+    <mc:Fallback>
+      <c:style val="2"/>
+    </mc:Fallback>
+  </mc:AlternateContent>
+  <c:chart>
+    <c:title>
+      <c:tx>
+        <c:rich>
+          <a:bodyPr rot="0" spcFirstLastPara="1" vertOverflow="ellipsis" vert="horz" wrap="square" anchor="ctr" anchorCtr="1"/>
+          <a:lstStyle/>
+          <a:p>
+            <a:pPr>
+              <a:defRPr sz="1400" b="0" i="0" u="none" strike="noStrike" kern="1200" spc="0" baseline="0">
+                <a:solidFill>
+                  <a:schemeClr val="tx1">
+                    <a:lumMod val="65000"/>
+                    <a:lumOff val="35000"/>
+                  </a:schemeClr>
+                </a:solidFill>
+                <a:latin typeface="+mn-lt"/>
+                <a:ea typeface="+mn-ea"/>
+                <a:cs typeface="+mn-cs"/>
+              </a:defRPr>
+            </a:pPr>
+            <a:r>
+              <a:rPr lang="en-US"/>
+              <a:t>Speedup</a:t>
+            </a:r>
+            <a:r>
+              <a:rPr lang="en-US" baseline="0"/>
+              <a:t> of SSE vs Serial 2048x2048 matrix</a:t>
+            </a:r>
+            <a:endParaRPr lang="en-US"/>
+          </a:p>
+        </c:rich>
+      </c:tx>
+      <c:overlay val="0"/>
+      <c:spPr>
+        <a:noFill/>
+        <a:ln>
+          <a:noFill/>
+        </a:ln>
+        <a:effectLst/>
+      </c:spPr>
+      <c:txPr>
+        <a:bodyPr rot="0" spcFirstLastPara="1" vertOverflow="ellipsis" vert="horz" wrap="square" anchor="ctr" anchorCtr="1"/>
+        <a:lstStyle/>
+        <a:p>
+          <a:pPr>
+            <a:defRPr sz="1400" b="0" i="0" u="none" strike="noStrike" kern="1200" spc="0" baseline="0">
+              <a:solidFill>
+                <a:schemeClr val="tx1">
+                  <a:lumMod val="65000"/>
+                  <a:lumOff val="35000"/>
+                </a:schemeClr>
+              </a:solidFill>
+              <a:latin typeface="+mn-lt"/>
+              <a:ea typeface="+mn-ea"/>
+              <a:cs typeface="+mn-cs"/>
+            </a:defRPr>
+          </a:pPr>
+          <a:endParaRPr lang="en-US"/>
+        </a:p>
+      </c:txPr>
+    </c:title>
+    <c:autoTitleDeleted val="0"/>
+    <c:plotArea>
+      <c:layout/>
+      <c:lineChart>
+        <c:grouping val="standard"/>
+        <c:varyColors val="0"/>
+        <c:ser>
+          <c:idx val="0"/>
+          <c:order val="0"/>
+          <c:spPr>
+            <a:ln w="28575" cap="rnd">
+              <a:solidFill>
+                <a:schemeClr val="accent1"/>
+              </a:solidFill>
+              <a:round/>
+            </a:ln>
+            <a:effectLst/>
+          </c:spPr>
+          <c:marker>
+            <c:symbol val="none"/>
+          </c:marker>
+          <c:val>
+            <c:numRef>
+              <c:f>Sheet1!$D$2:$D$11</c:f>
+              <c:numCache>
+                <c:formatCode>General</c:formatCode>
+                <c:ptCount val="10"/>
+                <c:pt idx="0">
+                  <c:v>3.139344262295082</c:v>
+                </c:pt>
+                <c:pt idx="1">
+                  <c:v>3.0393700787401574</c:v>
+                </c:pt>
+                <c:pt idx="2">
+                  <c:v>3.1023622047244093</c:v>
+                </c:pt>
+                <c:pt idx="3">
+                  <c:v>3.0551181102362204</c:v>
+                </c:pt>
+                <c:pt idx="4">
+                  <c:v>3.1031746031746033</c:v>
+                </c:pt>
+                <c:pt idx="5">
+                  <c:v>3.0472440944881889</c:v>
+                </c:pt>
+                <c:pt idx="6">
+                  <c:v>3.0546875</c:v>
+                </c:pt>
+                <c:pt idx="7">
+                  <c:v>3.0793650793650791</c:v>
+                </c:pt>
+                <c:pt idx="8">
+                  <c:v>3.0625</c:v>
+                </c:pt>
+                <c:pt idx="9">
+                  <c:v>3.0551181102362204</c:v>
+                </c:pt>
+              </c:numCache>
+            </c:numRef>
+          </c:val>
+          <c:smooth val="0"/>
+          <c:extLst>
+            <c:ext xmlns:c16="http://schemas.microsoft.com/office/drawing/2014/chart" uri="{C3380CC4-5D6E-409C-BE32-E72D297353CC}">
+              <c16:uniqueId val="{00000000-175F-4BEB-B52E-A193B4E14039}"/>
+            </c:ext>
+          </c:extLst>
+        </c:ser>
+        <c:dLbls>
+          <c:showLegendKey val="0"/>
+          <c:showVal val="0"/>
+          <c:showCatName val="0"/>
+          <c:showSerName val="0"/>
+          <c:showPercent val="0"/>
+          <c:showBubbleSize val="0"/>
+        </c:dLbls>
+        <c:smooth val="0"/>
+        <c:axId val="504098456"/>
+        <c:axId val="504098784"/>
+      </c:lineChart>
+      <c:catAx>
+        <c:axId val="504098456"/>
+        <c:scaling>
+          <c:orientation val="minMax"/>
+        </c:scaling>
+        <c:delete val="0"/>
+        <c:axPos val="b"/>
+        <c:title>
+          <c:tx>
+            <c:rich>
+              <a:bodyPr rot="0" spcFirstLastPara="1" vertOverflow="ellipsis" vert="horz" wrap="square" anchor="ctr" anchorCtr="1"/>
+              <a:lstStyle/>
+              <a:p>
+                <a:pPr>
+                  <a:defRPr sz="1000" b="0" i="0" u="none" strike="noStrike" kern="1200" baseline="0">
+                    <a:solidFill>
+                      <a:schemeClr val="tx1">
+                        <a:lumMod val="65000"/>
+                        <a:lumOff val="35000"/>
+                      </a:schemeClr>
+                    </a:solidFill>
+                    <a:latin typeface="+mn-lt"/>
+                    <a:ea typeface="+mn-ea"/>
+                    <a:cs typeface="+mn-cs"/>
+                  </a:defRPr>
+                </a:pPr>
+                <a:r>
+                  <a:rPr lang="en-US"/>
+                  <a:t>Trial Number</a:t>
+                </a:r>
+              </a:p>
+            </c:rich>
+          </c:tx>
+          <c:overlay val="0"/>
+          <c:spPr>
+            <a:noFill/>
+            <a:ln>
+              <a:noFill/>
+            </a:ln>
+            <a:effectLst/>
+          </c:spPr>
+          <c:txPr>
+            <a:bodyPr rot="0" spcFirstLastPara="1" vertOverflow="ellipsis" vert="horz" wrap="square" anchor="ctr" anchorCtr="1"/>
+            <a:lstStyle/>
+            <a:p>
+              <a:pPr>
+                <a:defRPr sz="1000" b="0" i="0" u="none" strike="noStrike" kern="1200" baseline="0">
+                  <a:solidFill>
+                    <a:schemeClr val="tx1">
+                      <a:lumMod val="65000"/>
+                      <a:lumOff val="35000"/>
+                    </a:schemeClr>
+                  </a:solidFill>
+                  <a:latin typeface="+mn-lt"/>
+                  <a:ea typeface="+mn-ea"/>
+                  <a:cs typeface="+mn-cs"/>
+                </a:defRPr>
+              </a:pPr>
+              <a:endParaRPr lang="en-US"/>
+            </a:p>
+          </c:txPr>
+        </c:title>
+        <c:majorTickMark val="none"/>
+        <c:minorTickMark val="none"/>
+        <c:tickLblPos val="nextTo"/>
+        <c:spPr>
+          <a:noFill/>
+          <a:ln w="9525" cap="flat" cmpd="sng" algn="ctr">
+            <a:solidFill>
+              <a:schemeClr val="tx1">
+                <a:lumMod val="15000"/>
+                <a:lumOff val="85000"/>
+              </a:schemeClr>
+            </a:solidFill>
+            <a:round/>
+          </a:ln>
+          <a:effectLst/>
+        </c:spPr>
+        <c:txPr>
+          <a:bodyPr rot="-60000000" spcFirstLastPara="1" vertOverflow="ellipsis" vert="horz" wrap="square" anchor="ctr" anchorCtr="1"/>
+          <a:lstStyle/>
+          <a:p>
+            <a:pPr>
+              <a:defRPr sz="900" b="0" i="0" u="none" strike="noStrike" kern="1200" baseline="0">
+                <a:solidFill>
+                  <a:schemeClr val="tx1">
+                    <a:lumMod val="65000"/>
+                    <a:lumOff val="35000"/>
+                  </a:schemeClr>
+                </a:solidFill>
+                <a:latin typeface="+mn-lt"/>
+                <a:ea typeface="+mn-ea"/>
+                <a:cs typeface="+mn-cs"/>
+              </a:defRPr>
+            </a:pPr>
+            <a:endParaRPr lang="en-US"/>
+          </a:p>
+        </c:txPr>
+        <c:crossAx val="504098784"/>
+        <c:crosses val="autoZero"/>
+        <c:auto val="1"/>
+        <c:lblAlgn val="ctr"/>
+        <c:lblOffset val="100"/>
+        <c:noMultiLvlLbl val="0"/>
+      </c:catAx>
+      <c:valAx>
+        <c:axId val="504098784"/>
+        <c:scaling>
+          <c:orientation val="minMax"/>
+        </c:scaling>
+        <c:delete val="0"/>
+        <c:axPos val="l"/>
+        <c:majorGridlines>
+          <c:spPr>
+            <a:ln w="9525" cap="flat" cmpd="sng" algn="ctr">
+              <a:solidFill>
+                <a:schemeClr val="tx1">
+                  <a:lumMod val="15000"/>
+                  <a:lumOff val="85000"/>
+                </a:schemeClr>
+              </a:solidFill>
+              <a:round/>
+            </a:ln>
+            <a:effectLst/>
+          </c:spPr>
+        </c:majorGridlines>
+        <c:title>
+          <c:tx>
+            <c:rich>
+              <a:bodyPr rot="-5400000" spcFirstLastPara="1" vertOverflow="ellipsis" vert="horz" wrap="square" anchor="ctr" anchorCtr="1"/>
+              <a:lstStyle/>
+              <a:p>
+                <a:pPr>
+                  <a:defRPr sz="1000" b="0" i="0" u="none" strike="noStrike" kern="1200" baseline="0">
+                    <a:solidFill>
+                      <a:schemeClr val="tx1">
+                        <a:lumMod val="65000"/>
+                        <a:lumOff val="35000"/>
+                      </a:schemeClr>
+                    </a:solidFill>
+                    <a:latin typeface="+mn-lt"/>
+                    <a:ea typeface="+mn-ea"/>
+                    <a:cs typeface="+mn-cs"/>
+                  </a:defRPr>
+                </a:pPr>
+                <a:r>
+                  <a:rPr lang="en-US"/>
+                  <a:t>Speedup</a:t>
+                </a:r>
+                <a:r>
+                  <a:rPr lang="en-US" baseline="0"/>
+                  <a:t> (x)</a:t>
+                </a:r>
+                <a:endParaRPr lang="en-US"/>
+              </a:p>
+            </c:rich>
+          </c:tx>
+          <c:overlay val="0"/>
+          <c:spPr>
+            <a:noFill/>
+            <a:ln>
+              <a:noFill/>
+            </a:ln>
+            <a:effectLst/>
+          </c:spPr>
+          <c:txPr>
+            <a:bodyPr rot="-5400000" spcFirstLastPara="1" vertOverflow="ellipsis" vert="horz" wrap="square" anchor="ctr" anchorCtr="1"/>
+            <a:lstStyle/>
+            <a:p>
+              <a:pPr>
+                <a:defRPr sz="1000" b="0" i="0" u="none" strike="noStrike" kern="1200" baseline="0">
+                  <a:solidFill>
+                    <a:schemeClr val="tx1">
+                      <a:lumMod val="65000"/>
+                      <a:lumOff val="35000"/>
+                    </a:schemeClr>
+                  </a:solidFill>
+                  <a:latin typeface="+mn-lt"/>
+                  <a:ea typeface="+mn-ea"/>
+                  <a:cs typeface="+mn-cs"/>
+                </a:defRPr>
+              </a:pPr>
+              <a:endParaRPr lang="en-US"/>
+            </a:p>
+          </c:txPr>
+        </c:title>
+        <c:numFmt formatCode="General" sourceLinked="1"/>
+        <c:majorTickMark val="none"/>
+        <c:minorTickMark val="none"/>
+        <c:tickLblPos val="nextTo"/>
+        <c:spPr>
+          <a:noFill/>
+          <a:ln>
+            <a:noFill/>
+          </a:ln>
+          <a:effectLst/>
+        </c:spPr>
+        <c:txPr>
+          <a:bodyPr rot="-60000000" spcFirstLastPara="1" vertOverflow="ellipsis" vert="horz" wrap="square" anchor="ctr" anchorCtr="1"/>
+          <a:lstStyle/>
+          <a:p>
+            <a:pPr>
+              <a:defRPr sz="900" b="0" i="0" u="none" strike="noStrike" kern="1200" baseline="0">
+                <a:solidFill>
+                  <a:schemeClr val="tx1">
+                    <a:lumMod val="65000"/>
+                    <a:lumOff val="35000"/>
+                  </a:schemeClr>
+                </a:solidFill>
+                <a:latin typeface="+mn-lt"/>
+                <a:ea typeface="+mn-ea"/>
+                <a:cs typeface="+mn-cs"/>
+              </a:defRPr>
+            </a:pPr>
+            <a:endParaRPr lang="en-US"/>
+          </a:p>
+        </c:txPr>
+        <c:crossAx val="504098456"/>
+        <c:crosses val="autoZero"/>
+        <c:crossBetween val="between"/>
+      </c:valAx>
+      <c:spPr>
+        <a:noFill/>
+        <a:ln>
+          <a:noFill/>
+        </a:ln>
+        <a:effectLst/>
+      </c:spPr>
+    </c:plotArea>
+    <c:plotVisOnly val="1"/>
+    <c:dispBlanksAs val="gap"/>
+    <c:showDLblsOverMax val="0"/>
+  </c:chart>
+  <c:spPr>
+    <a:solidFill>
+      <a:schemeClr val="bg1"/>
+    </a:solidFill>
+    <a:ln w="9525" cap="flat" cmpd="sng" algn="ctr">
+      <a:solidFill>
+        <a:schemeClr val="tx1">
+          <a:lumMod val="15000"/>
+          <a:lumOff val="85000"/>
+        </a:schemeClr>
+      </a:solidFill>
+      <a:round/>
+    </a:ln>
+    <a:effectLst/>
+  </c:spPr>
+  <c:txPr>
+    <a:bodyPr/>
+    <a:lstStyle/>
+    <a:p>
+      <a:pPr>
+        <a:defRPr/>
+      </a:pPr>
+      <a:endParaRPr lang="en-US"/>
+    </a:p>
+  </c:txPr>
+  <c:externalData r:id="rId3">
+    <c:autoUpdate val="0"/>
+  </c:externalData>
+</c:chartSpace>
+</file>
+
+<file path=word/charts/colors1.xml><?xml version="1.0" encoding="utf-8"?>
+<cs:colorStyle xmlns:cs="http://schemas.microsoft.com/office/drawing/2012/chartStyle" xmlns:a="http://schemas.openxmlformats.org/drawingml/2006/main" meth="cycle" id="10">
+  <a:schemeClr val="accent1"/>
+  <a:schemeClr val="accent2"/>
+  <a:schemeClr val="accent3"/>
+  <a:schemeClr val="accent4"/>
+  <a:schemeClr val="accent5"/>
+  <a:schemeClr val="accent6"/>
+  <cs:variation/>
+  <cs:variation>
+    <a:lumMod val="60000"/>
+  </cs:variation>
+  <cs:variation>
+    <a:lumMod val="80000"/>
+    <a:lumOff val="20000"/>
+  </cs:variation>
+  <cs:variation>
+    <a:lumMod val="80000"/>
+  </cs:variation>
+  <cs:variation>
+    <a:lumMod val="60000"/>
+    <a:lumOff val="40000"/>
+  </cs:variation>
+  <cs:variation>
+    <a:lumMod val="50000"/>
+  </cs:variation>
+  <cs:variation>
+    <a:lumMod val="70000"/>
+    <a:lumOff val="30000"/>
+  </cs:variation>
+  <cs:variation>
+    <a:lumMod val="70000"/>
+  </cs:variation>
+  <cs:variation>
+    <a:lumMod val="50000"/>
+    <a:lumOff val="50000"/>
+  </cs:variation>
+</cs:colorStyle>
+</file>
+
+<file path=word/charts/style1.xml><?xml version="1.0" encoding="utf-8"?>
+<cs:chartStyle xmlns:cs="http://schemas.microsoft.com/office/drawing/2012/chartStyle" xmlns:a="http://schemas.openxmlformats.org/drawingml/2006/main" id="227">
+  <cs:axisTitle>
+    <cs:lnRef idx="0"/>
+    <cs:fillRef idx="0"/>
+    <cs:effectRef idx="0"/>
+    <cs:fontRef idx="minor">
+      <a:schemeClr val="tx1">
+        <a:lumMod val="65000"/>
+        <a:lumOff val="35000"/>
+      </a:schemeClr>
+    </cs:fontRef>
+    <cs:defRPr sz="1000" kern="1200"/>
+  </cs:axisTitle>
+  <cs:categoryAxis>
+    <cs:lnRef idx="0"/>
+    <cs:fillRef idx="0"/>
+    <cs:effectRef idx="0"/>
+    <cs:fontRef idx="minor">
+      <a:schemeClr val="tx1">
+        <a:lumMod val="65000"/>
+        <a:lumOff val="35000"/>
+      </a:schemeClr>
+    </cs:fontRef>
+    <cs:spPr>
+      <a:ln w="9525" cap="flat" cmpd="sng" algn="ctr">
+        <a:solidFill>
+          <a:schemeClr val="tx1">
+            <a:lumMod val="15000"/>
+            <a:lumOff val="85000"/>
+          </a:schemeClr>
+        </a:solidFill>
+        <a:round/>
+      </a:ln>
+    </cs:spPr>
+    <cs:defRPr sz="900" kern="1200"/>
+  </cs:categoryAxis>
+  <cs:chartArea mods="allowNoFillOverride allowNoLineOverride">
+    <cs:lnRef idx="0"/>
+    <cs:fillRef idx="0"/>
+    <cs:effectRef idx="0"/>
+    <cs:fontRef idx="minor">
+      <a:schemeClr val="tx1"/>
+    </cs:fontRef>
+    <cs:spPr>
+      <a:solidFill>
+        <a:schemeClr val="bg1"/>
+      </a:solidFill>
+      <a:ln w="9525" cap="flat" cmpd="sng" algn="ctr">
+        <a:solidFill>
+          <a:schemeClr val="tx1">
+            <a:lumMod val="15000"/>
+            <a:lumOff val="85000"/>
+          </a:schemeClr>
+        </a:solidFill>
+        <a:round/>
+      </a:ln>
+    </cs:spPr>
+    <cs:defRPr sz="1000" kern="1200"/>
+  </cs:chartArea>
+  <cs:dataLabel>
+    <cs:lnRef idx="0"/>
+    <cs:fillRef idx="0"/>
+    <cs:effectRef idx="0"/>
+    <cs:fontRef idx="minor">
+      <a:schemeClr val="tx1">
+        <a:lumMod val="75000"/>
+        <a:lumOff val="25000"/>
+      </a:schemeClr>
+    </cs:fontRef>
+    <cs:defRPr sz="900" kern="1200"/>
+  </cs:dataLabel>
+  <cs:dataLabelCallout>
+    <cs:lnRef idx="0"/>
+    <cs:fillRef idx="0"/>
+    <cs:effectRef idx="0"/>
+    <cs:fontRef idx="minor">
+      <a:schemeClr val="dk1">
+        <a:lumMod val="65000"/>
+        <a:lumOff val="35000"/>
+      </a:schemeClr>
+    </cs:fontRef>
+    <cs:spPr>
+      <a:solidFill>
+        <a:schemeClr val="lt1"/>
+      </a:solidFill>
+      <a:ln>
+        <a:solidFill>
+          <a:schemeClr val="dk1">
+            <a:lumMod val="25000"/>
+            <a:lumOff val="75000"/>
+          </a:schemeClr>
+        </a:solidFill>
+      </a:ln>
+    </cs:spPr>
+    <cs:defRPr sz="900" kern="1200"/>
+    <cs:bodyPr rot="0" spcFirstLastPara="1" vertOverflow="clip" horzOverflow="clip" vert="horz" wrap="square" lIns="36576" tIns="18288" rIns="36576" bIns="18288" anchor="ctr" anchorCtr="1">
+      <a:spAutoFit/>
+    </cs:bodyPr>
+  </cs:dataLabelCallout>
+  <cs:dataPoint>
+    <cs:lnRef idx="0"/>
+    <cs:fillRef idx="1">
+      <cs:styleClr val="auto"/>
+    </cs:fillRef>
+    <cs:effectRef idx="0"/>
+    <cs:fontRef idx="minor">
+      <a:schemeClr val="tx1"/>
+    </cs:fontRef>
+    <cs:spPr>
+      <a:solidFill>
+        <a:schemeClr val="phClr"/>
+      </a:solidFill>
+    </cs:spPr>
+  </cs:dataPoint>
+  <cs:dataPoint3D>
+    <cs:lnRef idx="0"/>
+    <cs:fillRef idx="1">
+      <cs:styleClr val="auto"/>
+    </cs:fillRef>
+    <cs:effectRef idx="0"/>
+    <cs:fontRef idx="minor">
+      <a:schemeClr val="tx1"/>
+    </cs:fontRef>
+    <cs:spPr>
+      <a:solidFill>
+        <a:schemeClr val="phClr"/>
+      </a:solidFill>
+    </cs:spPr>
+  </cs:dataPoint3D>
+  <cs:dataPointLine>
+    <cs:lnRef idx="0">
+      <cs:styleClr val="auto"/>
+    </cs:lnRef>
+    <cs:fillRef idx="1"/>
+    <cs:effectRef idx="0"/>
+    <cs:fontRef idx="minor">
+      <a:schemeClr val="tx1"/>
+    </cs:fontRef>
+    <cs:spPr>
+      <a:ln w="28575" cap="rnd">
+        <a:solidFill>
+          <a:schemeClr val="phClr"/>
+        </a:solidFill>
+        <a:round/>
+      </a:ln>
+    </cs:spPr>
+  </cs:dataPointLine>
+  <cs:dataPointMarker>
+    <cs:lnRef idx="0">
+      <cs:styleClr val="auto"/>
+    </cs:lnRef>
+    <cs:fillRef idx="1">
+      <cs:styleClr val="auto"/>
+    </cs:fillRef>
+    <cs:effectRef idx="0"/>
+    <cs:fontRef idx="minor">
+      <a:schemeClr val="tx1"/>
+    </cs:fontRef>
+    <cs:spPr>
+      <a:solidFill>
+        <a:schemeClr val="phClr"/>
+      </a:solidFill>
+      <a:ln w="9525">
+        <a:solidFill>
+          <a:schemeClr val="phClr"/>
+        </a:solidFill>
+      </a:ln>
+    </cs:spPr>
+  </cs:dataPointMarker>
+  <cs:dataPointMarkerLayout symbol="circle" size="5"/>
+  <cs:dataPointWireframe>
+    <cs:lnRef idx="0">
+      <cs:styleClr val="auto"/>
+    </cs:lnRef>
+    <cs:fillRef idx="1"/>
+    <cs:effectRef idx="0"/>
+    <cs:fontRef idx="minor">
+      <a:schemeClr val="tx1"/>
+    </cs:fontRef>
+    <cs:spPr>
+      <a:ln w="9525" cap="rnd">
+        <a:solidFill>
+          <a:schemeClr val="phClr"/>
+        </a:solidFill>
+        <a:round/>
+      </a:ln>
+    </cs:spPr>
+  </cs:dataPointWireframe>
+  <cs:dataTable>
+    <cs:lnRef idx="0"/>
+    <cs:fillRef idx="0"/>
+    <cs:effectRef idx="0"/>
+    <cs:fontRef idx="minor">
+      <a:schemeClr val="tx1">
+        <a:lumMod val="65000"/>
+        <a:lumOff val="35000"/>
+      </a:schemeClr>
+    </cs:fontRef>
+    <cs:spPr>
+      <a:noFill/>
+      <a:ln w="9525" cap="flat" cmpd="sng" algn="ctr">
+        <a:solidFill>
+          <a:schemeClr val="tx1">
+            <a:lumMod val="15000"/>
+            <a:lumOff val="85000"/>
+          </a:schemeClr>
+        </a:solidFill>
+        <a:round/>
+      </a:ln>
+    </cs:spPr>
+    <cs:defRPr sz="900" kern="1200"/>
+  </cs:dataTable>
+  <cs:downBar>
+    <cs:lnRef idx="0"/>
+    <cs:fillRef idx="0"/>
+    <cs:effectRef idx="0"/>
+    <cs:fontRef idx="minor">
+      <a:schemeClr val="dk1"/>
+    </cs:fontRef>
+    <cs:spPr>
+      <a:solidFill>
+        <a:schemeClr val="dk1">
+          <a:lumMod val="65000"/>
+          <a:lumOff val="35000"/>
+        </a:schemeClr>
+      </a:solidFill>
+      <a:ln w="9525">
+        <a:solidFill>
+          <a:schemeClr val="tx1">
+            <a:lumMod val="65000"/>
+            <a:lumOff val="35000"/>
+          </a:schemeClr>
+        </a:solidFill>
+      </a:ln>
+    </cs:spPr>
+  </cs:downBar>
+  <cs:dropLine>
+    <cs:lnRef idx="0"/>
+    <cs:fillRef idx="0"/>
+    <cs:effectRef idx="0"/>
+    <cs:fontRef idx="minor">
+      <a:schemeClr val="tx1"/>
+    </cs:fontRef>
+    <cs:spPr>
+      <a:ln w="9525" cap="flat" cmpd="sng" algn="ctr">
+        <a:solidFill>
+          <a:schemeClr val="tx1">
+            <a:lumMod val="35000"/>
+            <a:lumOff val="65000"/>
+          </a:schemeClr>
+        </a:solidFill>
+        <a:round/>
+      </a:ln>
+    </cs:spPr>
+  </cs:dropLine>
+  <cs:errorBar>
+    <cs:lnRef idx="0"/>
+    <cs:fillRef idx="0"/>
+    <cs:effectRef idx="0"/>
+    <cs:fontRef idx="minor">
+      <a:schemeClr val="tx1"/>
+    </cs:fontRef>
+    <cs:spPr>
+      <a:ln w="9525" cap="flat" cmpd="sng" algn="ctr">
+        <a:solidFill>
+          <a:schemeClr val="tx1">
+            <a:lumMod val="65000"/>
+            <a:lumOff val="35000"/>
+          </a:schemeClr>
+        </a:solidFill>
+        <a:round/>
+      </a:ln>
+    </cs:spPr>
+  </cs:errorBar>
+  <cs:floor>
+    <cs:lnRef idx="0"/>
+    <cs:fillRef idx="0"/>
+    <cs:effectRef idx="0"/>
+    <cs:fontRef idx="minor">
+      <a:schemeClr val="tx1"/>
+    </cs:fontRef>
+    <cs:spPr>
+      <a:noFill/>
+      <a:ln>
+        <a:noFill/>
+      </a:ln>
+    </cs:spPr>
+  </cs:floor>
+  <cs:gridlineMajor>
+    <cs:lnRef idx="0"/>
+    <cs:fillRef idx="0"/>
+    <cs:effectRef idx="0"/>
+    <cs:fontRef idx="minor">
+      <a:schemeClr val="tx1"/>
+    </cs:fontRef>
+    <cs:spPr>
+      <a:ln w="9525" cap="flat" cmpd="sng" algn="ctr">
+        <a:solidFill>
+          <a:schemeClr val="tx1">
+            <a:lumMod val="15000"/>
+            <a:lumOff val="85000"/>
+          </a:schemeClr>
+        </a:solidFill>
+        <a:round/>
+      </a:ln>
+    </cs:spPr>
+  </cs:gridlineMajor>
+  <cs:gridlineMinor>
+    <cs:lnRef idx="0"/>
+    <cs:fillRef idx="0"/>
+    <cs:effectRef idx="0"/>
+    <cs:fontRef idx="minor">
+      <a:schemeClr val="tx1"/>
+    </cs:fontRef>
+    <cs:spPr>
+      <a:ln w="9525" cap="flat" cmpd="sng" algn="ctr">
+        <a:solidFill>
+          <a:schemeClr val="tx1">
+            <a:lumMod val="5000"/>
+            <a:lumOff val="95000"/>
+          </a:schemeClr>
+        </a:solidFill>
+        <a:round/>
+      </a:ln>
+    </cs:spPr>
+  </cs:gridlineMinor>
+  <cs:hiLoLine>
+    <cs:lnRef idx="0"/>
+    <cs:fillRef idx="0"/>
+    <cs:effectRef idx="0"/>
+    <cs:fontRef idx="minor">
+      <a:schemeClr val="tx1"/>
+    </cs:fontRef>
+    <cs:spPr>
+      <a:ln w="9525" cap="flat" cmpd="sng" algn="ctr">
+        <a:solidFill>
+          <a:schemeClr val="tx1">
+            <a:lumMod val="75000"/>
+            <a:lumOff val="25000"/>
+          </a:schemeClr>
+        </a:solidFill>
+        <a:round/>
+      </a:ln>
+    </cs:spPr>
+  </cs:hiLoLine>
+  <cs:leaderLine>
+    <cs:lnRef idx="0"/>
+    <cs:fillRef idx="0"/>
+    <cs:effectRef idx="0"/>
+    <cs:fontRef idx="minor">
+      <a:schemeClr val="tx1"/>
+    </cs:fontRef>
+    <cs:spPr>
+      <a:ln w="9525" cap="flat" cmpd="sng" algn="ctr">
+        <a:solidFill>
+          <a:schemeClr val="tx1">
+            <a:lumMod val="35000"/>
+            <a:lumOff val="65000"/>
+          </a:schemeClr>
+        </a:solidFill>
+        <a:round/>
+      </a:ln>
+    </cs:spPr>
+  </cs:leaderLine>
+  <cs:legend>
+    <cs:lnRef idx="0"/>
+    <cs:fillRef idx="0"/>
+    <cs:effectRef idx="0"/>
+    <cs:fontRef idx="minor">
+      <a:schemeClr val="tx1">
+        <a:lumMod val="65000"/>
+        <a:lumOff val="35000"/>
+      </a:schemeClr>
+    </cs:fontRef>
+    <cs:defRPr sz="900" kern="1200"/>
+  </cs:legend>
+  <cs:plotArea mods="allowNoFillOverride allowNoLineOverride">
+    <cs:lnRef idx="0"/>
+    <cs:fillRef idx="0"/>
+    <cs:effectRef idx="0"/>
+    <cs:fontRef idx="minor">
+      <a:schemeClr val="tx1"/>
+    </cs:fontRef>
+  </cs:plotArea>
+  <cs:plotArea3D mods="allowNoFillOverride allowNoLineOverride">
+    <cs:lnRef idx="0"/>
+    <cs:fillRef idx="0"/>
+    <cs:effectRef idx="0"/>
+    <cs:fontRef idx="minor">
+      <a:schemeClr val="tx1"/>
+    </cs:fontRef>
+  </cs:plotArea3D>
+  <cs:seriesAxis>
+    <cs:lnRef idx="0"/>
+    <cs:fillRef idx="0"/>
+    <cs:effectRef idx="0"/>
+    <cs:fontRef idx="minor">
+      <a:schemeClr val="tx1">
+        <a:lumMod val="65000"/>
+        <a:lumOff val="35000"/>
+      </a:schemeClr>
+    </cs:fontRef>
+    <cs:defRPr sz="900" kern="1200"/>
+  </cs:seriesAxis>
+  <cs:seriesLine>
+    <cs:lnRef idx="0"/>
+    <cs:fillRef idx="0"/>
+    <cs:effectRef idx="0"/>
+    <cs:fontRef idx="minor">
+      <a:schemeClr val="tx1"/>
+    </cs:fontRef>
+    <cs:spPr>
+      <a:ln w="9525" cap="flat" cmpd="sng" algn="ctr">
+        <a:solidFill>
+          <a:schemeClr val="tx1">
+            <a:lumMod val="35000"/>
+            <a:lumOff val="65000"/>
+          </a:schemeClr>
+        </a:solidFill>
+        <a:round/>
+      </a:ln>
+    </cs:spPr>
+  </cs:seriesLine>
+  <cs:title>
+    <cs:lnRef idx="0"/>
+    <cs:fillRef idx="0"/>
+    <cs:effectRef idx="0"/>
+    <cs:fontRef idx="minor">
+      <a:schemeClr val="tx1">
+        <a:lumMod val="65000"/>
+        <a:lumOff val="35000"/>
+      </a:schemeClr>
+    </cs:fontRef>
+    <cs:defRPr sz="1400" b="0" kern="1200" spc="0" baseline="0"/>
+  </cs:title>
+  <cs:trendline>
+    <cs:lnRef idx="0">
+      <cs:styleClr val="auto"/>
+    </cs:lnRef>
+    <cs:fillRef idx="0"/>
+    <cs:effectRef idx="0"/>
+    <cs:fontRef idx="minor">
+      <a:schemeClr val="tx1"/>
+    </cs:fontRef>
+    <cs:spPr>
+      <a:ln w="19050" cap="rnd">
+        <a:solidFill>
+          <a:schemeClr val="phClr"/>
+        </a:solidFill>
+        <a:prstDash val="sysDot"/>
+      </a:ln>
+    </cs:spPr>
+  </cs:trendline>
+  <cs:trendlineLabel>
+    <cs:lnRef idx="0"/>
+    <cs:fillRef idx="0"/>
+    <cs:effectRef idx="0"/>
+    <cs:fontRef idx="minor">
+      <a:schemeClr val="tx1">
+        <a:lumMod val="65000"/>
+        <a:lumOff val="35000"/>
+      </a:schemeClr>
+    </cs:fontRef>
+    <cs:defRPr sz="900" kern="1200"/>
+  </cs:trendlineLabel>
+  <cs:upBar>
+    <cs:lnRef idx="0"/>
+    <cs:fillRef idx="0"/>
+    <cs:effectRef idx="0"/>
+    <cs:fontRef idx="minor">
+      <a:schemeClr val="dk1"/>
+    </cs:fontRef>
+    <cs:spPr>
+      <a:solidFill>
+        <a:schemeClr val="lt1"/>
+      </a:solidFill>
+      <a:ln w="9525">
+        <a:solidFill>
+          <a:schemeClr val="tx1">
+            <a:lumMod val="15000"/>
+            <a:lumOff val="85000"/>
+          </a:schemeClr>
+        </a:solidFill>
+      </a:ln>
+    </cs:spPr>
+  </cs:upBar>
+  <cs:valueAxis>
+    <cs:lnRef idx="0"/>
+    <cs:fillRef idx="0"/>
+    <cs:effectRef idx="0"/>
+    <cs:fontRef idx="minor">
+      <a:schemeClr val="tx1">
+        <a:lumMod val="65000"/>
+        <a:lumOff val="35000"/>
+      </a:schemeClr>
+    </cs:fontRef>
+    <cs:defRPr sz="900" kern="1200"/>
+  </cs:valueAxis>
+  <cs:wall>
+    <cs:lnRef idx="0"/>
+    <cs:fillRef idx="0"/>
+    <cs:effectRef idx="0"/>
+    <cs:fontRef idx="minor">
+      <a:schemeClr val="tx1"/>
+    </cs:fontRef>
+    <cs:spPr>
+      <a:noFill/>
+      <a:ln>
+        <a:noFill/>
+      </a:ln>
+    </cs:spPr>
+  </cs:wall>
+</cs:chartStyle>
+</file>
+
 <file path=word/theme/theme1.xml><?xml version="1.0" encoding="utf-8"?>
 <a:theme xmlns:a="http://schemas.openxmlformats.org/drawingml/2006/main" name="Office Theme">
   <a:themeElements>

</xml_diff>